<commit_message>
Minor changes, adds original commented SRS doc
</commit_message>
<xml_diff>
--- a/doc/SRSinspection1-reviewed.docx
+++ b/doc/SRSinspection1-reviewed.docx
@@ -124,7 +124,62 @@
           <w:rFonts w:asciiTheme="majorHAnsi" w:eastAsiaTheme="majorEastAsia" w:hAnsiTheme="majorHAnsi" w:cstheme="majorBidi"/>
           <w:color w:val="000000" w:themeColor="text1"/>
         </w:rPr>
-        <w:t xml:space="preserve">This document reviews the [1] software module requirement specification document based on the ISO/IEC/IEEE 29148:2011 standard [2]. The following nine paragraphs reviews the inspected document following one criteria of the above mentioned standard at the same time. The abbreviations and nominations used here are defined in [1]. </w:t>
+        <w:t xml:space="preserve">This document reviews the [1] software </w:t>
+      </w:r>
+      <w:proofErr w:type="gramStart"/>
+      <w:r>
+        <w:rPr>
+          <w:rFonts w:asciiTheme="majorHAnsi" w:eastAsiaTheme="majorEastAsia" w:hAnsiTheme="majorHAnsi" w:cstheme="majorBidi"/>
+          <w:color w:val="000000" w:themeColor="text1"/>
+        </w:rPr>
+        <w:t>module requirement specification document</w:t>
+      </w:r>
+      <w:proofErr w:type="gramEnd"/>
+      <w:r>
+        <w:rPr>
+          <w:rFonts w:asciiTheme="majorHAnsi" w:eastAsiaTheme="majorEastAsia" w:hAnsiTheme="majorHAnsi" w:cstheme="majorBidi"/>
+          <w:color w:val="000000" w:themeColor="text1"/>
+        </w:rPr>
+        <w:t xml:space="preserve"> based on the ISO/IEC/IEEE 29148:2011 standard [2]. The following nine paragraphs review</w:t>
+      </w:r>
+      <w:bookmarkStart w:id="0" w:name="_GoBack"/>
+      <w:bookmarkEnd w:id="0"/>
+      <w:r>
+        <w:rPr>
+          <w:rFonts w:asciiTheme="majorHAnsi" w:eastAsiaTheme="majorEastAsia" w:hAnsiTheme="majorHAnsi" w:cstheme="majorBidi"/>
+          <w:color w:val="000000" w:themeColor="text1"/>
+        </w:rPr>
+        <w:t xml:space="preserve"> the inspected document following one criteria of the a</w:t>
+      </w:r>
+      <w:r>
+        <w:rPr>
+          <w:rFonts w:asciiTheme="majorHAnsi" w:eastAsiaTheme="majorEastAsia" w:hAnsiTheme="majorHAnsi" w:cstheme="majorBidi"/>
+          <w:color w:val="000000" w:themeColor="text1"/>
+        </w:rPr>
+        <w:t>bove mentioned standard at a</w:t>
+      </w:r>
+      <w:r>
+        <w:rPr>
+          <w:rFonts w:asciiTheme="majorHAnsi" w:eastAsiaTheme="majorEastAsia" w:hAnsiTheme="majorHAnsi" w:cstheme="majorBidi"/>
+          <w:color w:val="000000" w:themeColor="text1"/>
+        </w:rPr>
+        <w:t xml:space="preserve"> time. The abbreviations and nominations used here </w:t>
+      </w:r>
+      <w:proofErr w:type="gramStart"/>
+      <w:r>
+        <w:rPr>
+          <w:rFonts w:asciiTheme="majorHAnsi" w:eastAsiaTheme="majorEastAsia" w:hAnsiTheme="majorHAnsi" w:cstheme="majorBidi"/>
+          <w:color w:val="000000" w:themeColor="text1"/>
+        </w:rPr>
+        <w:t>are defined</w:t>
+      </w:r>
+      <w:proofErr w:type="gramEnd"/>
+      <w:r>
+        <w:rPr>
+          <w:rFonts w:asciiTheme="majorHAnsi" w:eastAsiaTheme="majorEastAsia" w:hAnsiTheme="majorHAnsi" w:cstheme="majorBidi"/>
+          <w:color w:val="000000" w:themeColor="text1"/>
+        </w:rPr>
+        <w:t xml:space="preserve"> in [1]. </w:t>
       </w:r>
     </w:p>
     <w:p>
@@ -242,9 +297,29 @@
           <w:sz w:val="24"/>
           <w:szCs w:val="24"/>
         </w:rPr>
-        <w:t>In section 3.1. the expression "much longer" is not defined. The term "</w:t>
-      </w:r>
-      <w:commentRangeStart w:id="0"/>
+        <w:t xml:space="preserve">In section 3.1. </w:t>
+      </w:r>
+      <w:proofErr w:type="gramStart"/>
+      <w:r>
+        <w:rPr>
+          <w:b w:val="0"/>
+          <w:color w:val="000000" w:themeColor="text1"/>
+          <w:sz w:val="24"/>
+          <w:szCs w:val="24"/>
+        </w:rPr>
+        <w:t>the</w:t>
+      </w:r>
+      <w:proofErr w:type="gramEnd"/>
+      <w:r>
+        <w:rPr>
+          <w:b w:val="0"/>
+          <w:color w:val="000000" w:themeColor="text1"/>
+          <w:sz w:val="24"/>
+          <w:szCs w:val="24"/>
+        </w:rPr>
+        <w:t xml:space="preserve"> expression "much longer" is not defined. The term "</w:t>
+      </w:r>
+      <w:commentRangeStart w:id="1"/>
       <w:r>
         <w:rPr>
           <w:b w:val="0"/>
@@ -254,12 +329,12 @@
         </w:rPr>
         <w:t>braking</w:t>
       </w:r>
-      <w:commentRangeEnd w:id="0"/>
+      <w:commentRangeEnd w:id="1"/>
       <w:r>
         <w:rPr>
           <w:rStyle w:val="Jegyzethivatkozs"/>
         </w:rPr>
-        <w:commentReference w:id="0"/>
+        <w:commentReference w:id="1"/>
       </w:r>
       <w:r>
         <w:rPr>
@@ -291,7 +366,67 @@
           <w:sz w:val="24"/>
           <w:szCs w:val="24"/>
         </w:rPr>
-        <w:t xml:space="preserve">In section 3.4. the term "short" periodic message is not defined. In section 5.2. the term between any two occupied section is not defined well. It could be two sections, which are not in one line. In section 5.4. the term "reliable" could be ambiguous. (In what way is the communication channel reliable, which metrics describe it?) </w:t>
+        <w:t xml:space="preserve">In section 3.4. </w:t>
+      </w:r>
+      <w:proofErr w:type="gramStart"/>
+      <w:r>
+        <w:rPr>
+          <w:b w:val="0"/>
+          <w:color w:val="000000" w:themeColor="text1"/>
+          <w:sz w:val="24"/>
+          <w:szCs w:val="24"/>
+        </w:rPr>
+        <w:t>the</w:t>
+      </w:r>
+      <w:proofErr w:type="gramEnd"/>
+      <w:r>
+        <w:rPr>
+          <w:b w:val="0"/>
+          <w:color w:val="000000" w:themeColor="text1"/>
+          <w:sz w:val="24"/>
+          <w:szCs w:val="24"/>
+        </w:rPr>
+        <w:t xml:space="preserve"> term "short" periodic message is not defined. In section 5.2. </w:t>
+      </w:r>
+      <w:proofErr w:type="gramStart"/>
+      <w:r>
+        <w:rPr>
+          <w:b w:val="0"/>
+          <w:color w:val="000000" w:themeColor="text1"/>
+          <w:sz w:val="24"/>
+          <w:szCs w:val="24"/>
+        </w:rPr>
+        <w:t>the</w:t>
+      </w:r>
+      <w:proofErr w:type="gramEnd"/>
+      <w:r>
+        <w:rPr>
+          <w:b w:val="0"/>
+          <w:color w:val="000000" w:themeColor="text1"/>
+          <w:sz w:val="24"/>
+          <w:szCs w:val="24"/>
+        </w:rPr>
+        <w:t xml:space="preserve"> term between any two occupied section is not defined well. It could be two sections, which are not in one line. In section 5.4. </w:t>
+      </w:r>
+      <w:proofErr w:type="gramStart"/>
+      <w:r>
+        <w:rPr>
+          <w:b w:val="0"/>
+          <w:color w:val="000000" w:themeColor="text1"/>
+          <w:sz w:val="24"/>
+          <w:szCs w:val="24"/>
+        </w:rPr>
+        <w:t>the</w:t>
+      </w:r>
+      <w:proofErr w:type="gramEnd"/>
+      <w:r>
+        <w:rPr>
+          <w:b w:val="0"/>
+          <w:color w:val="000000" w:themeColor="text1"/>
+          <w:sz w:val="24"/>
+          <w:szCs w:val="24"/>
+        </w:rPr>
+        <w:t xml:space="preserve"> term "reliable" could be ambiguous. (In what way is the communication channel reliable, which metrics describe it?) </w:t>
       </w:r>
     </w:p>
     <w:p>
@@ -308,7 +443,47 @@
           <w:sz w:val="24"/>
           <w:szCs w:val="24"/>
         </w:rPr>
-        <w:t>In section 7.1 the term "pass" a turnout and a section is not defined. It can mean passing the whole train or just a defined part of the train. The nomination "x&lt;&lt;y" can be ambiguous too: it can refer that x is a magnitude smaller or x is negligible compared to y. (And in section 3.1. there is also a misspelling – tree instead of three.)</w:t>
+        <w:t xml:space="preserve">In section </w:t>
+      </w:r>
+      <w:proofErr w:type="gramStart"/>
+      <w:r>
+        <w:rPr>
+          <w:b w:val="0"/>
+          <w:color w:val="000000" w:themeColor="text1"/>
+          <w:sz w:val="24"/>
+          <w:szCs w:val="24"/>
+        </w:rPr>
+        <w:t>7.1</w:t>
+      </w:r>
+      <w:proofErr w:type="gramEnd"/>
+      <w:r>
+        <w:rPr>
+          <w:b w:val="0"/>
+          <w:color w:val="000000" w:themeColor="text1"/>
+          <w:sz w:val="24"/>
+          <w:szCs w:val="24"/>
+        </w:rPr>
+        <w:t xml:space="preserve"> the term "pass" a turnout and a section is not defined. It can mean passing the whole train or just a defined part of the train. The nomination "x&lt;&lt;y" can be ambiguous </w:t>
+      </w:r>
+      <w:proofErr w:type="gramStart"/>
+      <w:r>
+        <w:rPr>
+          <w:b w:val="0"/>
+          <w:color w:val="000000" w:themeColor="text1"/>
+          <w:sz w:val="24"/>
+          <w:szCs w:val="24"/>
+        </w:rPr>
+        <w:t>too:</w:t>
+      </w:r>
+      <w:proofErr w:type="gramEnd"/>
+      <w:r>
+        <w:rPr>
+          <w:b w:val="0"/>
+          <w:color w:val="000000" w:themeColor="text1"/>
+          <w:sz w:val="24"/>
+          <w:szCs w:val="24"/>
+        </w:rPr>
+        <w:t xml:space="preserve"> it can refer that x is a magnitude smaller or x is negligible compared to y. (And in section 3.1. there is also a misspelling – tree instead of three.)</w:t>
       </w:r>
     </w:p>
     <w:p>
@@ -356,7 +531,47 @@
           <w:sz w:val="24"/>
           <w:szCs w:val="24"/>
         </w:rPr>
-        <w:t xml:space="preserve">In section 3.1. there is an inconsistency in the numbering of use cases. Use case UC3 should get greater number than, in which it is included (UC6). Inconsistency between the definition of unsafe situation (section 3.1.) and the requirements (section 5.): the requirements don't handle the unsafe situations, which are related to the improper direction of the turnouts. E.g. if a train is on the straight section, and the turnout is in divergent direction, there is an unsafe state, the section shall be disabled. </w:t>
+        <w:t xml:space="preserve">In section 3.1. </w:t>
+      </w:r>
+      <w:proofErr w:type="gramStart"/>
+      <w:r>
+        <w:rPr>
+          <w:b w:val="0"/>
+          <w:color w:val="000000" w:themeColor="text1"/>
+          <w:sz w:val="24"/>
+          <w:szCs w:val="24"/>
+        </w:rPr>
+        <w:t>there</w:t>
+      </w:r>
+      <w:proofErr w:type="gramEnd"/>
+      <w:r>
+        <w:rPr>
+          <w:b w:val="0"/>
+          <w:color w:val="000000" w:themeColor="text1"/>
+          <w:sz w:val="24"/>
+          <w:szCs w:val="24"/>
+        </w:rPr>
+        <w:t xml:space="preserve"> is an inconsistency in the numbering of use cases. Use case UC3 should get greater number than, in which it is included (UC6). Inconsistency between the definition of unsafe situation (section 3.1.) and the requirements (section 5.): the requirements </w:t>
+      </w:r>
+      <w:proofErr w:type="gramStart"/>
+      <w:r>
+        <w:rPr>
+          <w:b w:val="0"/>
+          <w:color w:val="000000" w:themeColor="text1"/>
+          <w:sz w:val="24"/>
+          <w:szCs w:val="24"/>
+        </w:rPr>
+        <w:t>don't</w:t>
+      </w:r>
+      <w:proofErr w:type="gramEnd"/>
+      <w:r>
+        <w:rPr>
+          <w:b w:val="0"/>
+          <w:color w:val="000000" w:themeColor="text1"/>
+          <w:sz w:val="24"/>
+          <w:szCs w:val="24"/>
+        </w:rPr>
+        <w:t xml:space="preserve"> handle the unsafe situations, which are related to the improper direction of the turnouts. E.g. if a train is on the straight section, and the turnout is in divergent direction, there is an unsafe state, the section shall be disabled. </w:t>
       </w:r>
     </w:p>
     <w:p>
@@ -373,7 +588,47 @@
           <w:sz w:val="24"/>
           <w:szCs w:val="24"/>
         </w:rPr>
-        <w:t xml:space="preserve">Inconsistent requirement numbering, section 5.1-5.2. uses [REQ-TSM-0x-y] format, but section 5.3-5.5. uses [REQ-TSM-0x-0y] format for one digit numbers. [REQ-TSM-02-14] is not </w:t>
+        <w:t xml:space="preserve">Inconsistent requirement numbering, section 5.1-5.2. </w:t>
+      </w:r>
+      <w:proofErr w:type="gramStart"/>
+      <w:r>
+        <w:rPr>
+          <w:b w:val="0"/>
+          <w:color w:val="000000" w:themeColor="text1"/>
+          <w:sz w:val="24"/>
+          <w:szCs w:val="24"/>
+        </w:rPr>
+        <w:t>uses</w:t>
+      </w:r>
+      <w:proofErr w:type="gramEnd"/>
+      <w:r>
+        <w:rPr>
+          <w:b w:val="0"/>
+          <w:color w:val="000000" w:themeColor="text1"/>
+          <w:sz w:val="24"/>
+          <w:szCs w:val="24"/>
+        </w:rPr>
+        <w:t xml:space="preserve"> [REQ-TSM-0x-y] format, but section 5.3-5.5. </w:t>
+      </w:r>
+      <w:proofErr w:type="gramStart"/>
+      <w:r>
+        <w:rPr>
+          <w:b w:val="0"/>
+          <w:color w:val="000000" w:themeColor="text1"/>
+          <w:sz w:val="24"/>
+          <w:szCs w:val="24"/>
+        </w:rPr>
+        <w:t>uses</w:t>
+      </w:r>
+      <w:proofErr w:type="gramEnd"/>
+      <w:r>
+        <w:rPr>
+          <w:b w:val="0"/>
+          <w:color w:val="000000" w:themeColor="text1"/>
+          <w:sz w:val="24"/>
+          <w:szCs w:val="24"/>
+        </w:rPr>
+        <w:t xml:space="preserve"> [REQ-TSM-0x-0y] format for one digit numbers. [REQ-TSM-02-14] is not </w:t>
       </w:r>
       <w:r>
         <w:rPr>
@@ -431,9 +686,29 @@
           <w:sz w:val="24"/>
           <w:szCs w:val="24"/>
         </w:rPr>
-        <w:t>In section 3.1. the review doesn't define, whether a train can occupy only one section at a time  or two neighboring sections. The definition of unsafe situations is incomplete,</w:t>
-      </w:r>
-      <w:commentRangeStart w:id="1"/>
+        <w:t xml:space="preserve">In section 3.1. </w:t>
+      </w:r>
+      <w:proofErr w:type="gramStart"/>
+      <w:r>
+        <w:rPr>
+          <w:b w:val="0"/>
+          <w:color w:val="000000" w:themeColor="text1"/>
+          <w:sz w:val="24"/>
+          <w:szCs w:val="24"/>
+        </w:rPr>
+        <w:t>the</w:t>
+      </w:r>
+      <w:proofErr w:type="gramEnd"/>
+      <w:r>
+        <w:rPr>
+          <w:b w:val="0"/>
+          <w:color w:val="000000" w:themeColor="text1"/>
+          <w:sz w:val="24"/>
+          <w:szCs w:val="24"/>
+        </w:rPr>
+        <w:t xml:space="preserve"> review doesn't define, whether a train can occupy only one section at a time  or two neighboring sections. The definition of unsafe situations is incomplete,</w:t>
+      </w:r>
+      <w:commentRangeStart w:id="2"/>
       <w:r>
         <w:rPr>
           <w:b w:val="0"/>
@@ -443,7 +718,7 @@
         </w:rPr>
         <w:t xml:space="preserve"> as</w:t>
       </w:r>
-      <w:commentRangeStart w:id="2"/>
+      <w:commentRangeStart w:id="3"/>
       <w:r>
         <w:rPr>
           <w:b w:val="0"/>
@@ -453,6 +728,13 @@
         </w:rPr>
         <w:t xml:space="preserve"> </w:t>
       </w:r>
+      <w:commentRangeEnd w:id="3"/>
+      <w:r>
+        <w:rPr>
+          <w:rStyle w:val="Jegyzethivatkozs"/>
+        </w:rPr>
+        <w:commentReference w:id="3"/>
+      </w:r>
       <w:commentRangeEnd w:id="2"/>
       <w:r>
         <w:rPr>
@@ -460,21 +742,34 @@
         </w:rPr>
         <w:commentReference w:id="2"/>
       </w:r>
-      <w:commentRangeEnd w:id="1"/>
-      <w:r>
-        <w:rPr>
-          <w:rStyle w:val="Jegyzethivatkozs"/>
-        </w:rPr>
-        <w:commentReference w:id="1"/>
-      </w:r>
-      <w:r>
-        <w:rPr>
-          <w:b w:val="0"/>
-          <w:color w:val="000000" w:themeColor="text1"/>
-          <w:sz w:val="24"/>
-          <w:szCs w:val="24"/>
-        </w:rPr>
-        <w:t xml:space="preserve">the trains can collide on a turnout as well, not only on sections. Section 3.4. is incomplete, unacceptable risk and harm terms are not defined. </w:t>
+      <w:r>
+        <w:rPr>
+          <w:b w:val="0"/>
+          <w:color w:val="000000" w:themeColor="text1"/>
+          <w:sz w:val="24"/>
+          <w:szCs w:val="24"/>
+        </w:rPr>
+        <w:t xml:space="preserve">the trains can collide on a turnout as well, not only on sections. Section 3.4. </w:t>
+      </w:r>
+      <w:proofErr w:type="gramStart"/>
+      <w:r>
+        <w:rPr>
+          <w:b w:val="0"/>
+          <w:color w:val="000000" w:themeColor="text1"/>
+          <w:sz w:val="24"/>
+          <w:szCs w:val="24"/>
+        </w:rPr>
+        <w:t>is</w:t>
+      </w:r>
+      <w:proofErr w:type="gramEnd"/>
+      <w:r>
+        <w:rPr>
+          <w:b w:val="0"/>
+          <w:color w:val="000000" w:themeColor="text1"/>
+          <w:sz w:val="24"/>
+          <w:szCs w:val="24"/>
+        </w:rPr>
+        <w:t xml:space="preserve"> incomplete, unacceptable risk and harm terms are not defined. </w:t>
       </w:r>
     </w:p>
     <w:p>
@@ -491,9 +786,29 @@
           <w:sz w:val="24"/>
           <w:szCs w:val="24"/>
         </w:rPr>
-        <w:t>In section 3.1. the review does not cover</w:t>
-      </w:r>
-      <w:commentRangeStart w:id="3"/>
+        <w:t xml:space="preserve">In section 3.1. </w:t>
+      </w:r>
+      <w:proofErr w:type="gramStart"/>
+      <w:r>
+        <w:rPr>
+          <w:b w:val="0"/>
+          <w:color w:val="000000" w:themeColor="text1"/>
+          <w:sz w:val="24"/>
+          <w:szCs w:val="24"/>
+        </w:rPr>
+        <w:t>the</w:t>
+      </w:r>
+      <w:proofErr w:type="gramEnd"/>
+      <w:r>
+        <w:rPr>
+          <w:b w:val="0"/>
+          <w:color w:val="000000" w:themeColor="text1"/>
+          <w:sz w:val="24"/>
+          <w:szCs w:val="24"/>
+        </w:rPr>
+        <w:t xml:space="preserve"> review does not cover</w:t>
+      </w:r>
+      <w:commentRangeStart w:id="4"/>
       <w:r>
         <w:rPr>
           <w:b w:val="0"/>
@@ -503,23 +818,43 @@
         </w:rPr>
         <w:t xml:space="preserve"> how the movement permissions should be granted when</w:t>
       </w:r>
-      <w:commentRangeEnd w:id="3"/>
+      <w:commentRangeEnd w:id="4"/>
       <w:r>
         <w:rPr>
           <w:rStyle w:val="Jegyzethivatkozs"/>
         </w:rPr>
-        <w:commentReference w:id="3"/>
-      </w:r>
-      <w:r>
-        <w:rPr>
-          <w:b w:val="0"/>
-          <w:color w:val="000000" w:themeColor="text1"/>
-          <w:sz w:val="24"/>
-          <w:szCs w:val="24"/>
-        </w:rPr>
-        <w:t xml:space="preserve"> turnout direction changes happen. Section 1. does not cover, </w:t>
-      </w:r>
-      <w:commentRangeStart w:id="4"/>
+        <w:commentReference w:id="4"/>
+      </w:r>
+      <w:r>
+        <w:rPr>
+          <w:b w:val="0"/>
+          <w:color w:val="000000" w:themeColor="text1"/>
+          <w:sz w:val="24"/>
+          <w:szCs w:val="24"/>
+        </w:rPr>
+        <w:t xml:space="preserve"> turnout direction changes happen. Section 1. </w:t>
+      </w:r>
+      <w:proofErr w:type="gramStart"/>
+      <w:r>
+        <w:rPr>
+          <w:b w:val="0"/>
+          <w:color w:val="000000" w:themeColor="text1"/>
+          <w:sz w:val="24"/>
+          <w:szCs w:val="24"/>
+        </w:rPr>
+        <w:t>does</w:t>
+      </w:r>
+      <w:proofErr w:type="gramEnd"/>
+      <w:r>
+        <w:rPr>
+          <w:b w:val="0"/>
+          <w:color w:val="000000" w:themeColor="text1"/>
+          <w:sz w:val="24"/>
+          <w:szCs w:val="24"/>
+        </w:rPr>
+        <w:t xml:space="preserve"> not cover, </w:t>
+      </w:r>
+      <w:commentRangeStart w:id="5"/>
       <w:r>
         <w:rPr>
           <w:b w:val="0"/>
@@ -529,12 +864,12 @@
         </w:rPr>
         <w:t xml:space="preserve">what </w:t>
       </w:r>
-      <w:commentRangeEnd w:id="4"/>
+      <w:commentRangeEnd w:id="5"/>
       <w:r>
         <w:rPr>
           <w:rStyle w:val="Jegyzethivatkozs"/>
         </w:rPr>
-        <w:commentReference w:id="4"/>
+        <w:commentReference w:id="5"/>
       </w:r>
       <w:r>
         <w:rPr>
@@ -545,7 +880,7 @@
         </w:rPr>
         <w:t xml:space="preserve">should happen, if a train is on a dead end. [REQ-TSM-03-02] </w:t>
       </w:r>
-      <w:commentRangeStart w:id="5"/>
+      <w:commentRangeStart w:id="6"/>
       <w:r>
         <w:rPr>
           <w:b w:val="0"/>
@@ -555,12 +890,12 @@
         </w:rPr>
         <w:t>does not specify</w:t>
       </w:r>
-      <w:commentRangeEnd w:id="5"/>
+      <w:commentRangeEnd w:id="6"/>
       <w:r>
         <w:rPr>
           <w:rStyle w:val="Jegyzethivatkozs"/>
         </w:rPr>
-        <w:commentReference w:id="5"/>
+        <w:commentReference w:id="6"/>
       </w:r>
       <w:r>
         <w:rPr>
@@ -571,7 +906,8 @@
         </w:rPr>
         <w:t xml:space="preserve"> what should happen in case of more than one message is coming per second. [REQ-TSM-05-01] </w:t>
       </w:r>
-      <w:commentRangeStart w:id="6"/>
+      <w:commentRangeStart w:id="7"/>
+      <w:proofErr w:type="gramStart"/>
       <w:r>
         <w:rPr>
           <w:b w:val="0"/>
@@ -581,12 +917,13 @@
         </w:rPr>
         <w:t>doesn't</w:t>
       </w:r>
-      <w:commentRangeEnd w:id="6"/>
+      <w:commentRangeEnd w:id="7"/>
+      <w:proofErr w:type="gramEnd"/>
       <w:r>
         <w:rPr>
           <w:rStyle w:val="Jegyzethivatkozs"/>
         </w:rPr>
-        <w:commentReference w:id="6"/>
+        <w:commentReference w:id="7"/>
       </w:r>
       <w:r>
         <w:rPr>
@@ -597,7 +934,7 @@
         </w:rPr>
         <w:t xml:space="preserve"> list of the parameters for communicating with other modules and doesn't specify the lower and upper limits of the heart beat frequency. [REQ-TSM-02-9] </w:t>
       </w:r>
-      <w:commentRangeStart w:id="7"/>
+      <w:commentRangeStart w:id="8"/>
       <w:r>
         <w:rPr>
           <w:b w:val="0"/>
@@ -607,12 +944,12 @@
         </w:rPr>
         <w:t>does not specify</w:t>
       </w:r>
-      <w:commentRangeEnd w:id="7"/>
+      <w:commentRangeEnd w:id="8"/>
       <w:r>
         <w:rPr>
           <w:rStyle w:val="Jegyzethivatkozs"/>
         </w:rPr>
-        <w:commentReference w:id="7"/>
+        <w:commentReference w:id="8"/>
       </w:r>
       <w:r>
         <w:rPr>
@@ -663,9 +1000,29 @@
           <w:sz w:val="24"/>
           <w:szCs w:val="24"/>
         </w:rPr>
-        <w:t xml:space="preserve">In section 5. the review merges together the case of straight and divergence states in one sentence multiple times, which can harm singularity and </w:t>
-      </w:r>
-      <w:commentRangeStart w:id="8"/>
+        <w:t xml:space="preserve">In section 5. </w:t>
+      </w:r>
+      <w:proofErr w:type="gramStart"/>
+      <w:r>
+        <w:rPr>
+          <w:b w:val="0"/>
+          <w:color w:val="000000" w:themeColor="text1"/>
+          <w:sz w:val="24"/>
+          <w:szCs w:val="24"/>
+        </w:rPr>
+        <w:t>the</w:t>
+      </w:r>
+      <w:proofErr w:type="gramEnd"/>
+      <w:r>
+        <w:rPr>
+          <w:b w:val="0"/>
+          <w:color w:val="000000" w:themeColor="text1"/>
+          <w:sz w:val="24"/>
+          <w:szCs w:val="24"/>
+        </w:rPr>
+        <w:t xml:space="preserve"> review merges together the case of straight and divergence states in one sentence multiple times, which can harm singularity and </w:t>
+      </w:r>
+      <w:commentRangeStart w:id="9"/>
       <w:r>
         <w:rPr>
           <w:b w:val="0"/>
@@ -675,21 +1032,41 @@
         </w:rPr>
         <w:t>can also be ambiguous</w:t>
       </w:r>
-      <w:commentRangeEnd w:id="8"/>
+      <w:commentRangeEnd w:id="9"/>
       <w:r>
         <w:rPr>
           <w:rStyle w:val="Jegyzethivatkozs"/>
         </w:rPr>
-        <w:commentReference w:id="8"/>
-      </w:r>
-      <w:r>
-        <w:rPr>
-          <w:b w:val="0"/>
-          <w:color w:val="000000" w:themeColor="text1"/>
-          <w:sz w:val="24"/>
-          <w:szCs w:val="24"/>
-        </w:rPr>
-        <w:t>. [REQ-TSM-02-10] requirement covers 3 different things: storing the heartbeat messages, handling new heartbeat messages and starting decision protocols.</w:t>
+        <w:commentReference w:id="9"/>
+      </w:r>
+      <w:r>
+        <w:rPr>
+          <w:b w:val="0"/>
+          <w:color w:val="000000" w:themeColor="text1"/>
+          <w:sz w:val="24"/>
+          <w:szCs w:val="24"/>
+        </w:rPr>
+        <w:t xml:space="preserve">. [REQ-TSM-02-10] requirement covers </w:t>
+      </w:r>
+      <w:proofErr w:type="gramStart"/>
+      <w:r>
+        <w:rPr>
+          <w:b w:val="0"/>
+          <w:color w:val="000000" w:themeColor="text1"/>
+          <w:sz w:val="24"/>
+          <w:szCs w:val="24"/>
+        </w:rPr>
+        <w:t>3</w:t>
+      </w:r>
+      <w:proofErr w:type="gramEnd"/>
+      <w:r>
+        <w:rPr>
+          <w:b w:val="0"/>
+          <w:color w:val="000000" w:themeColor="text1"/>
+          <w:sz w:val="24"/>
+          <w:szCs w:val="24"/>
+        </w:rPr>
+        <w:t xml:space="preserve"> different things: storing the heartbeat messages, handling new heartbeat messages and starting decision protocols.</w:t>
       </w:r>
     </w:p>
     <w:p>
@@ -733,22 +1110,33 @@
         </w:rPr>
         <w:t xml:space="preserve">Section 3. </w:t>
       </w:r>
-      <w:commentRangeStart w:id="9"/>
-      <w:r>
-        <w:rPr>
-          <w:b w:val="0"/>
-          <w:color w:val="000000" w:themeColor="text1"/>
-          <w:sz w:val="24"/>
-          <w:szCs w:val="24"/>
-        </w:rPr>
-        <w:t xml:space="preserve">does not </w:t>
-      </w:r>
-      <w:commentRangeEnd w:id="9"/>
+      <w:commentRangeStart w:id="10"/>
+      <w:proofErr w:type="gramStart"/>
+      <w:r>
+        <w:rPr>
+          <w:b w:val="0"/>
+          <w:color w:val="000000" w:themeColor="text1"/>
+          <w:sz w:val="24"/>
+          <w:szCs w:val="24"/>
+        </w:rPr>
+        <w:t>does</w:t>
+      </w:r>
+      <w:proofErr w:type="gramEnd"/>
+      <w:r>
+        <w:rPr>
+          <w:b w:val="0"/>
+          <w:color w:val="000000" w:themeColor="text1"/>
+          <w:sz w:val="24"/>
+          <w:szCs w:val="24"/>
+        </w:rPr>
+        <w:t xml:space="preserve"> not </w:t>
+      </w:r>
+      <w:commentRangeEnd w:id="10"/>
       <w:r>
         <w:rPr>
           <w:rStyle w:val="Jegyzethivatkozs"/>
         </w:rPr>
-        <w:commentReference w:id="9"/>
+        <w:commentReference w:id="10"/>
       </w:r>
       <w:r>
         <w:rPr>
@@ -759,7 +1147,7 @@
         </w:rPr>
         <w:t>inspect whether</w:t>
       </w:r>
-      <w:commentRangeStart w:id="10"/>
+      <w:commentRangeStart w:id="11"/>
       <w:r>
         <w:rPr>
           <w:b w:val="0"/>
@@ -769,21 +1157,61 @@
         </w:rPr>
         <w:t xml:space="preserve"> </w:t>
       </w:r>
-      <w:commentRangeEnd w:id="10"/>
+      <w:commentRangeEnd w:id="11"/>
       <w:r>
         <w:rPr>
           <w:rStyle w:val="Jegyzethivatkozs"/>
         </w:rPr>
-        <w:commentReference w:id="10"/>
-      </w:r>
-      <w:r>
-        <w:rPr>
-          <w:b w:val="0"/>
-          <w:color w:val="000000" w:themeColor="text1"/>
-          <w:sz w:val="24"/>
-          <w:szCs w:val="24"/>
-        </w:rPr>
-        <w:t>the function of a disabled section can be implemented in the train braking systems. In [REQ-TSM-02-7] requirement the term "high enough" is too general and nothing ensures that it is feasible. Based on the review it cannot be decided, whether [REQ-TSM-03-01] is feasible.</w:t>
+        <w:commentReference w:id="11"/>
+      </w:r>
+      <w:r>
+        <w:rPr>
+          <w:b w:val="0"/>
+          <w:color w:val="000000" w:themeColor="text1"/>
+          <w:sz w:val="24"/>
+          <w:szCs w:val="24"/>
+        </w:rPr>
+        <w:t xml:space="preserve">the function of a disabled section can be implemented in the train braking systems. In [REQ-TSM-02-7] </w:t>
+      </w:r>
+      <w:proofErr w:type="gramStart"/>
+      <w:r>
+        <w:rPr>
+          <w:b w:val="0"/>
+          <w:color w:val="000000" w:themeColor="text1"/>
+          <w:sz w:val="24"/>
+          <w:szCs w:val="24"/>
+        </w:rPr>
+        <w:t>requirement</w:t>
+      </w:r>
+      <w:proofErr w:type="gramEnd"/>
+      <w:r>
+        <w:rPr>
+          <w:b w:val="0"/>
+          <w:color w:val="000000" w:themeColor="text1"/>
+          <w:sz w:val="24"/>
+          <w:szCs w:val="24"/>
+        </w:rPr>
+        <w:t xml:space="preserve"> the term "high enough" is too general and nothing ensures that it is feasible. Based on the review it </w:t>
+      </w:r>
+      <w:proofErr w:type="gramStart"/>
+      <w:r>
+        <w:rPr>
+          <w:b w:val="0"/>
+          <w:color w:val="000000" w:themeColor="text1"/>
+          <w:sz w:val="24"/>
+          <w:szCs w:val="24"/>
+        </w:rPr>
+        <w:t>cannot be decided</w:t>
+      </w:r>
+      <w:proofErr w:type="gramEnd"/>
+      <w:r>
+        <w:rPr>
+          <w:b w:val="0"/>
+          <w:color w:val="000000" w:themeColor="text1"/>
+          <w:sz w:val="24"/>
+          <w:szCs w:val="24"/>
+        </w:rPr>
+        <w:t>, whether [REQ-TSM-03-01] is feasible.</w:t>
       </w:r>
     </w:p>
     <w:p>
@@ -825,9 +1253,29 @@
           <w:sz w:val="24"/>
           <w:szCs w:val="24"/>
         </w:rPr>
-        <w:t xml:space="preserve">In section 5.2 the third paragraph </w:t>
-      </w:r>
-      <w:commentRangeStart w:id="11"/>
+        <w:t xml:space="preserve">In section </w:t>
+      </w:r>
+      <w:proofErr w:type="gramStart"/>
+      <w:r>
+        <w:rPr>
+          <w:b w:val="0"/>
+          <w:color w:val="000000" w:themeColor="text1"/>
+          <w:sz w:val="24"/>
+          <w:szCs w:val="24"/>
+        </w:rPr>
+        <w:t>5.2</w:t>
+      </w:r>
+      <w:proofErr w:type="gramEnd"/>
+      <w:r>
+        <w:rPr>
+          <w:b w:val="0"/>
+          <w:color w:val="000000" w:themeColor="text1"/>
+          <w:sz w:val="24"/>
+          <w:szCs w:val="24"/>
+        </w:rPr>
+        <w:t xml:space="preserve"> the third paragraph </w:t>
+      </w:r>
+      <w:commentRangeStart w:id="12"/>
       <w:r>
         <w:rPr>
           <w:b w:val="0"/>
@@ -837,12 +1285,12 @@
         </w:rPr>
         <w:t>does not</w:t>
       </w:r>
-      <w:commentRangeEnd w:id="11"/>
+      <w:commentRangeEnd w:id="12"/>
       <w:r>
         <w:rPr>
           <w:rStyle w:val="Jegyzethivatkozs"/>
         </w:rPr>
-        <w:commentReference w:id="11"/>
+        <w:commentReference w:id="12"/>
       </w:r>
       <w:r>
         <w:rPr>
@@ -853,7 +1301,7 @@
         </w:rPr>
         <w:t xml:space="preserve"> have an ID. [REQ-TSM-02-8], [REQ-TSM-02-15], [REQ-TSM-02-18] and [REQ-TSM-05-01] cover some sub requirements listed in more points without ID. The concrete numbers in [REQ-TSM-02-11], [REQ-TSM-03-01] and [REQ-TSM-03-02] cannot be derived</w:t>
       </w:r>
-      <w:commentRangeStart w:id="12"/>
+      <w:commentRangeStart w:id="13"/>
       <w:r>
         <w:rPr>
           <w:b w:val="0"/>
@@ -863,23 +1311,43 @@
         </w:rPr>
         <w:t xml:space="preserve"> from</w:t>
       </w:r>
-      <w:commentRangeEnd w:id="12"/>
+      <w:commentRangeEnd w:id="13"/>
       <w:r>
         <w:rPr>
           <w:rStyle w:val="Jegyzethivatkozs"/>
         </w:rPr>
-        <w:commentReference w:id="12"/>
-      </w:r>
-      <w:r>
-        <w:rPr>
-          <w:b w:val="0"/>
-          <w:color w:val="000000" w:themeColor="text1"/>
-          <w:sz w:val="24"/>
-          <w:szCs w:val="24"/>
-        </w:rPr>
-        <w:t xml:space="preserve"> higher level requirements. [REQ-TSM-04-01] </w:t>
-      </w:r>
-      <w:commentRangeStart w:id="13"/>
+        <w:commentReference w:id="13"/>
+      </w:r>
+      <w:r>
+        <w:rPr>
+          <w:b w:val="0"/>
+          <w:color w:val="000000" w:themeColor="text1"/>
+          <w:sz w:val="24"/>
+          <w:szCs w:val="24"/>
+        </w:rPr>
+        <w:t xml:space="preserve"> </w:t>
+      </w:r>
+      <w:proofErr w:type="gramStart"/>
+      <w:r>
+        <w:rPr>
+          <w:b w:val="0"/>
+          <w:color w:val="000000" w:themeColor="text1"/>
+          <w:sz w:val="24"/>
+          <w:szCs w:val="24"/>
+        </w:rPr>
+        <w:t>higher level</w:t>
+      </w:r>
+      <w:proofErr w:type="gramEnd"/>
+      <w:r>
+        <w:rPr>
+          <w:b w:val="0"/>
+          <w:color w:val="000000" w:themeColor="text1"/>
+          <w:sz w:val="24"/>
+          <w:szCs w:val="24"/>
+        </w:rPr>
+        <w:t xml:space="preserve"> requirements. [REQ-TSM-04-01] </w:t>
+      </w:r>
+      <w:commentRangeStart w:id="14"/>
       <w:r>
         <w:rPr>
           <w:b w:val="0"/>
@@ -889,12 +1357,12 @@
         </w:rPr>
         <w:t>does not</w:t>
       </w:r>
-      <w:commentRangeEnd w:id="13"/>
+      <w:commentRangeEnd w:id="14"/>
       <w:r>
         <w:rPr>
           <w:rStyle w:val="Jegyzethivatkozs"/>
         </w:rPr>
-        <w:commentReference w:id="13"/>
+        <w:commentReference w:id="14"/>
       </w:r>
       <w:r>
         <w:rPr>
@@ -954,16 +1422,23 @@
           <w:rFonts w:asciiTheme="majorHAnsi" w:eastAsiaTheme="majorEastAsia" w:hAnsiTheme="majorHAnsi" w:cstheme="majorBidi"/>
           <w:color w:val="000000" w:themeColor="text1"/>
         </w:rPr>
-        <w:t>should be  synchronized and how that could be verified</w:t>
-      </w:r>
-      <w:bookmarkStart w:id="14" w:name="_GoBack"/>
-      <w:bookmarkEnd w:id="14"/>
+        <w:t xml:space="preserve">should </w:t>
+      </w:r>
+      <w:proofErr w:type="gramStart"/>
       <w:r>
         <w:rPr>
           <w:rFonts w:asciiTheme="majorHAnsi" w:eastAsiaTheme="majorEastAsia" w:hAnsiTheme="majorHAnsi" w:cstheme="majorBidi"/>
           <w:color w:val="000000" w:themeColor="text1"/>
         </w:rPr>
-        <w:t>.</w:t>
+        <w:t>be  synchronized</w:t>
+      </w:r>
+      <w:proofErr w:type="gramEnd"/>
+      <w:r>
+        <w:rPr>
+          <w:rFonts w:asciiTheme="majorHAnsi" w:eastAsiaTheme="majorEastAsia" w:hAnsiTheme="majorHAnsi" w:cstheme="majorBidi"/>
+          <w:color w:val="000000" w:themeColor="text1"/>
+        </w:rPr>
+        <w:t xml:space="preserve"> and how that could be verified.</w:t>
       </w:r>
     </w:p>
     <w:p>
@@ -1035,7 +1510,7 @@
 
 <file path=word/comments.xml><?xml version="1.0" encoding="utf-8"?>
 <w:comments xmlns:wpc="http://schemas.microsoft.com/office/word/2010/wordprocessingCanvas" xmlns:mc="http://schemas.openxmlformats.org/markup-compatibility/2006" xmlns:o="urn:schemas-microsoft-com:office:office" xmlns:r="http://schemas.openxmlformats.org/officeDocument/2006/relationships" xmlns:m="http://schemas.openxmlformats.org/officeDocument/2006/math" xmlns:v="urn:schemas-microsoft-com:vml" xmlns:wp14="http://schemas.microsoft.com/office/word/2010/wordprocessingDrawing" xmlns:wp="http://schemas.openxmlformats.org/drawingml/2006/wordprocessingDrawing" xmlns:w10="urn:schemas-microsoft-com:office:word" xmlns:w="http://schemas.openxmlformats.org/wordprocessingml/2006/main" xmlns:w14="http://schemas.microsoft.com/office/word/2010/wordml" xmlns:w15="http://schemas.microsoft.com/office/word/2012/wordml" xmlns:wpg="http://schemas.microsoft.com/office/word/2010/wordprocessingGroup" xmlns:wpi="http://schemas.microsoft.com/office/word/2010/wordprocessingInk" xmlns:wne="http://schemas.microsoft.com/office/word/2006/wordml" xmlns:wps="http://schemas.microsoft.com/office/word/2010/wordprocessingShape" mc:Ignorable="w14 w15 wp14">
-  <w:comment w:id="0" w:author="Balázs Nagy" w:date="2016-10-01T20:27:00Z" w:initials="NB">
+  <w:comment w:id="1" w:author="Balázs Nagy" w:date="2016-10-01T20:27:00Z" w:initials="NB">
     <w:p>
       <w:r>
         <w:annotationRef/>
@@ -1045,7 +1520,7 @@
       </w:r>
     </w:p>
   </w:comment>
-  <w:comment w:id="2" w:author="Stogica Mate" w:date="2016-10-02T13:10:00Z" w:initials="SM">
+  <w:comment w:id="3" w:author="Stogica Mate" w:date="2016-10-02T13:10:00Z" w:initials="SM">
     <w:p>
       <w:pPr>
         <w:pStyle w:val="Jegyzetszveg"/>
@@ -1061,7 +1536,7 @@
       </w:r>
     </w:p>
   </w:comment>
-  <w:comment w:id="1" w:author="zoltán lux" w:date="2016-10-02T15:39:00Z" w:initials="zl">
+  <w:comment w:id="2" w:author="zoltán lux" w:date="2016-10-02T15:39:00Z" w:initials="zl">
     <w:p>
       <w:pPr>
         <w:pStyle w:val="Jegyzetszveg"/>
@@ -1077,7 +1552,7 @@
       </w:r>
     </w:p>
   </w:comment>
-  <w:comment w:id="3" w:author="zoltán lux" w:date="2016-10-02T15:50:00Z" w:initials="zl">
+  <w:comment w:id="4" w:author="zoltán lux" w:date="2016-10-02T15:50:00Z" w:initials="zl">
     <w:p>
       <w:pPr>
         <w:pStyle w:val="Jegyzetszveg"/>
@@ -1088,12 +1563,17 @@
         </w:rPr>
         <w:annotationRef/>
       </w:r>
-      <w:r>
-        <w:t>how the movement permissions should be granted when turnout...</w:t>
+      <w:proofErr w:type="gramStart"/>
+      <w:r>
+        <w:t>how</w:t>
+      </w:r>
+      <w:proofErr w:type="gramEnd"/>
+      <w:r>
+        <w:t xml:space="preserve"> the movement permissions should be granted when turnout...</w:t>
       </w:r>
     </w:p>
   </w:comment>
-  <w:comment w:id="4" w:author="Stogica Mate" w:date="2016-10-02T13:12:00Z" w:initials="SM">
+  <w:comment w:id="5" w:author="Stogica Mate" w:date="2016-10-02T13:12:00Z" w:initials="SM">
     <w:p>
       <w:pPr>
         <w:pStyle w:val="Jegyzetszveg"/>
@@ -1104,12 +1584,17 @@
         </w:rPr>
         <w:annotationRef/>
       </w:r>
-      <w:r>
-        <w:t>which -&gt; what</w:t>
+      <w:proofErr w:type="gramStart"/>
+      <w:r>
+        <w:t>which</w:t>
+      </w:r>
+      <w:proofErr w:type="gramEnd"/>
+      <w:r>
+        <w:t xml:space="preserve"> -&gt; what</w:t>
       </w:r>
     </w:p>
   </w:comment>
-  <w:comment w:id="5" w:author="Vendég" w:date="2016-10-02T12:04:00Z" w:initials="Ve">
+  <w:comment w:id="6" w:author="Vendég" w:date="2016-10-02T12:04:00Z" w:initials="Ve">
     <w:p>
       <w:pPr>
         <w:pStyle w:val="Jegyzetszveg"/>
@@ -1120,12 +1605,17 @@
         </w:rPr>
         <w:annotationRef/>
       </w:r>
-      <w:r>
-        <w:t>does not specify</w:t>
+      <w:proofErr w:type="gramStart"/>
+      <w:r>
+        <w:t>does</w:t>
+      </w:r>
+      <w:proofErr w:type="gramEnd"/>
+      <w:r>
+        <w:t xml:space="preserve"> not specify</w:t>
       </w:r>
     </w:p>
   </w:comment>
-  <w:comment w:id="6" w:author="Vendég" w:date="2016-10-02T12:05:00Z" w:initials="Ve">
+  <w:comment w:id="7" w:author="Vendég" w:date="2016-10-02T12:05:00Z" w:initials="Ve">
     <w:p>
       <w:pPr>
         <w:pStyle w:val="Jegyzetszveg"/>
@@ -1136,12 +1626,17 @@
         </w:rPr>
         <w:annotationRef/>
       </w:r>
-      <w:r>
-        <w:t>does not -- doesn't sounds to me somewhat informal</w:t>
+      <w:proofErr w:type="gramStart"/>
+      <w:r>
+        <w:t>does</w:t>
+      </w:r>
+      <w:proofErr w:type="gramEnd"/>
+      <w:r>
+        <w:t xml:space="preserve"> not -- doesn't sounds to me somewhat informal</w:t>
       </w:r>
     </w:p>
   </w:comment>
-  <w:comment w:id="7" w:author="Vendég" w:date="2016-10-02T12:06:00Z" w:initials="Ve">
+  <w:comment w:id="8" w:author="Vendég" w:date="2016-10-02T12:06:00Z" w:initials="Ve">
     <w:p>
       <w:pPr>
         <w:pStyle w:val="Jegyzetszveg"/>
@@ -1152,12 +1647,17 @@
         </w:rPr>
         <w:annotationRef/>
       </w:r>
-      <w:r>
-        <w:t>does not specify</w:t>
+      <w:proofErr w:type="gramStart"/>
+      <w:r>
+        <w:t>does</w:t>
+      </w:r>
+      <w:proofErr w:type="gramEnd"/>
+      <w:r>
+        <w:t xml:space="preserve"> not specify</w:t>
       </w:r>
     </w:p>
   </w:comment>
-  <w:comment w:id="8" w:author="Vendég" w:date="2016-10-02T12:07:00Z" w:initials="Ve">
+  <w:comment w:id="9" w:author="Vendég" w:date="2016-10-02T12:07:00Z" w:initials="Ve">
     <w:p>
       <w:pPr>
         <w:pStyle w:val="Jegyzetszveg"/>
@@ -1168,12 +1668,33 @@
         </w:rPr>
         <w:annotationRef/>
       </w:r>
-      <w:r>
-        <w:t>can also be ambigous or can be ambigous as well</w:t>
+      <w:proofErr w:type="gramStart"/>
+      <w:r>
+        <w:t>can</w:t>
+      </w:r>
+      <w:proofErr w:type="gramEnd"/>
+      <w:r>
+        <w:t xml:space="preserve"> also be </w:t>
+      </w:r>
+      <w:proofErr w:type="spellStart"/>
+      <w:r>
+        <w:t>ambigous</w:t>
+      </w:r>
+      <w:proofErr w:type="spellEnd"/>
+      <w:r>
+        <w:t xml:space="preserve"> or can be </w:t>
+      </w:r>
+      <w:proofErr w:type="spellStart"/>
+      <w:r>
+        <w:t>ambigous</w:t>
+      </w:r>
+      <w:proofErr w:type="spellEnd"/>
+      <w:r>
+        <w:t xml:space="preserve"> as well</w:t>
       </w:r>
     </w:p>
   </w:comment>
-  <w:comment w:id="9" w:author="Vendég" w:date="2016-10-02T12:08:00Z" w:initials="Ve">
+  <w:comment w:id="10" w:author="Vendég" w:date="2016-10-02T12:08:00Z" w:initials="Ve">
     <w:p>
       <w:pPr>
         <w:pStyle w:val="Jegyzetszveg"/>
@@ -1184,12 +1705,17 @@
         </w:rPr>
         <w:annotationRef/>
       </w:r>
-      <w:r>
-        <w:t>does not</w:t>
+      <w:proofErr w:type="gramStart"/>
+      <w:r>
+        <w:t>does</w:t>
+      </w:r>
+      <w:proofErr w:type="gramEnd"/>
+      <w:r>
+        <w:t xml:space="preserve"> not</w:t>
       </w:r>
     </w:p>
   </w:comment>
-  <w:comment w:id="10" w:author="Vendég" w:date="2016-10-02T12:50:00Z" w:initials="Ve">
+  <w:comment w:id="11" w:author="Vendég" w:date="2016-10-02T12:50:00Z" w:initials="Ve">
     <w:p>
       <w:pPr>
         <w:pStyle w:val="Jegyzetszveg"/>
@@ -1200,12 +1726,14 @@
         </w:rPr>
         <w:annotationRef/>
       </w:r>
+      <w:proofErr w:type="gramStart"/>
       <w:r>
         <w:t>whether</w:t>
       </w:r>
+      <w:proofErr w:type="gramEnd"/>
     </w:p>
   </w:comment>
-  <w:comment w:id="11" w:author="Vendég" w:date="2016-10-02T12:08:00Z" w:initials="Ve">
+  <w:comment w:id="12" w:author="Vendég" w:date="2016-10-02T12:08:00Z" w:initials="Ve">
     <w:p>
       <w:pPr>
         <w:pStyle w:val="Jegyzetszveg"/>
@@ -1216,12 +1744,17 @@
         </w:rPr>
         <w:annotationRef/>
       </w:r>
-      <w:r>
-        <w:t>does not</w:t>
+      <w:proofErr w:type="gramStart"/>
+      <w:r>
+        <w:t>does</w:t>
+      </w:r>
+      <w:proofErr w:type="gramEnd"/>
+      <w:r>
+        <w:t xml:space="preserve"> not</w:t>
       </w:r>
     </w:p>
   </w:comment>
-  <w:comment w:id="12" w:author="Stogica Mate" w:date="2016-10-02T13:13:00Z" w:initials="SM">
+  <w:comment w:id="13" w:author="Stogica Mate" w:date="2016-10-02T13:13:00Z" w:initials="SM">
     <w:p>
       <w:pPr>
         <w:pStyle w:val="Jegyzetszveg"/>
@@ -1237,7 +1770,7 @@
       </w:r>
     </w:p>
   </w:comment>
-  <w:comment w:id="13" w:author="Vendég" w:date="2016-10-02T12:09:00Z" w:initials="Ve">
+  <w:comment w:id="14" w:author="Vendég" w:date="2016-10-02T12:09:00Z" w:initials="Ve">
     <w:p>
       <w:pPr>
         <w:pStyle w:val="Jegyzetszveg"/>
@@ -1248,8 +1781,13 @@
         </w:rPr>
         <w:annotationRef/>
       </w:r>
-      <w:r>
-        <w:t>does not</w:t>
+      <w:proofErr w:type="gramStart"/>
+      <w:r>
+        <w:t>does</w:t>
+      </w:r>
+      <w:proofErr w:type="gramEnd"/>
+      <w:r>
+        <w:t xml:space="preserve"> not</w:t>
       </w:r>
     </w:p>
   </w:comment>
@@ -2792,518 +3330,6 @@
 </w:styles>
 </file>
 
-<file path=word/glossary/document.xml><?xml version="1.0" encoding="utf-8"?>
-<w:glossaryDocument xmlns:wpc="http://schemas.microsoft.com/office/word/2010/wordprocessingCanvas" xmlns:mc="http://schemas.openxmlformats.org/markup-compatibility/2006" xmlns:o="urn:schemas-microsoft-com:office:office" xmlns:r="http://schemas.openxmlformats.org/officeDocument/2006/relationships" xmlns:m="http://schemas.openxmlformats.org/officeDocument/2006/math" xmlns:v="urn:schemas-microsoft-com:vml" xmlns:wp14="http://schemas.microsoft.com/office/word/2010/wordprocessingDrawing" xmlns:wp="http://schemas.openxmlformats.org/drawingml/2006/wordprocessingDrawing" xmlns:w10="urn:schemas-microsoft-com:office:word" xmlns:w="http://schemas.openxmlformats.org/wordprocessingml/2006/main" xmlns:w14="http://schemas.microsoft.com/office/word/2010/wordml" xmlns:w15="http://schemas.microsoft.com/office/word/2012/wordml" xmlns:wpg="http://schemas.microsoft.com/office/word/2010/wordprocessingGroup" xmlns:wpi="http://schemas.microsoft.com/office/word/2010/wordprocessingInk" xmlns:wne="http://schemas.microsoft.com/office/word/2006/wordml" xmlns:wps="http://schemas.microsoft.com/office/word/2010/wordprocessingShape" mc:Ignorable="w14 w15 wp14"/>
-</file>
-
-<file path=word/glossary/fontTable.xml><?xml version="1.0" encoding="utf-8"?>
-<w:fonts xmlns:mc="http://schemas.openxmlformats.org/markup-compatibility/2006" xmlns:r="http://schemas.openxmlformats.org/officeDocument/2006/relationships" xmlns:w="http://schemas.openxmlformats.org/wordprocessingml/2006/main" xmlns:w14="http://schemas.microsoft.com/office/word/2010/wordml" xmlns:w15="http://schemas.microsoft.com/office/word/2012/wordml" mc:Ignorable="w14 w15">
-  <w:font w:name="Symbol">
-    <w:panose1 w:val="05050102010706020507"/>
-    <w:charset w:val="02"/>
-    <w:family w:val="roman"/>
-    <w:pitch w:val="variable"/>
-    <w:sig w:usb0="00000000" w:usb1="10000000" w:usb2="00000000" w:usb3="00000000" w:csb0="80000000" w:csb1="00000000"/>
-  </w:font>
-  <w:font w:name="Times New Roman">
-    <w:panose1 w:val="02020603050405020304"/>
-    <w:charset w:val="00"/>
-    <w:family w:val="roman"/>
-    <w:pitch w:val="variable"/>
-    <w:sig w:usb0="E0002EFF" w:usb1="C0007843" w:usb2="00000009" w:usb3="00000000" w:csb0="000001FF" w:csb1="00000000"/>
-  </w:font>
-  <w:font w:name="Arial">
-    <w:panose1 w:val="020B0604020202020204"/>
-    <w:charset w:val="00"/>
-    <w:family w:val="swiss"/>
-    <w:pitch w:val="variable"/>
-    <w:sig w:usb0="E0002AFF" w:usb1="C0007843" w:usb2="00000009" w:usb3="00000000" w:csb0="000001FF" w:csb1="00000000"/>
-  </w:font>
-  <w:font w:name="Georgia">
-    <w:panose1 w:val="02040502050405020303"/>
-    <w:charset w:val="00"/>
-    <w:family w:val="roman"/>
-    <w:pitch w:val="variable"/>
-    <w:sig w:usb0="00000287" w:usb1="00000000" w:usb2="00000000" w:usb3="00000000" w:csb0="0000009F" w:csb1="00000000"/>
-  </w:font>
-  <w:font w:name="Calibri">
-    <w:panose1 w:val="020F0502020204030204"/>
-    <w:charset w:val="00"/>
-    <w:family w:val="swiss"/>
-    <w:pitch w:val="variable"/>
-    <w:sig w:usb0="E00002FF" w:usb1="4000ACFF" w:usb2="00000001" w:usb3="00000000" w:csb0="0000019F" w:csb1="00000000"/>
-  </w:font>
-  <w:font w:name="Calibri Light">
-    <w:panose1 w:val="020F0302020204030204"/>
-    <w:charset w:val="00"/>
-    <w:family w:val="swiss"/>
-    <w:pitch w:val="variable"/>
-    <w:sig w:usb0="A00002EF" w:usb1="4000207B" w:usb2="00000000" w:usb3="00000000" w:csb0="0000019F" w:csb1="00000000"/>
-  </w:font>
-</w:fonts>
-</file>
-
-<file path=word/glossary/settings.xml><?xml version="1.0" encoding="utf-8"?>
-<w:settings xmlns:mc="http://schemas.openxmlformats.org/markup-compatibility/2006" xmlns:o="urn:schemas-microsoft-com:office:office" xmlns:r="http://schemas.openxmlformats.org/officeDocument/2006/relationships" xmlns:m="http://schemas.openxmlformats.org/officeDocument/2006/math" xmlns:v="urn:schemas-microsoft-com:vml" xmlns:w10="urn:schemas-microsoft-com:office:word" xmlns:w="http://schemas.openxmlformats.org/wordprocessingml/2006/main" xmlns:w14="http://schemas.microsoft.com/office/word/2010/wordml" xmlns:w15="http://schemas.microsoft.com/office/word/2012/wordml" xmlns:sl="http://schemas.openxmlformats.org/schemaLibrary/2006/main" mc:Ignorable="w14 w15">
-  <w:defaultTabStop w:val="720"/>
-  <w:characterSpacingControl w:val="doNotCompress"/>
-  <w:compat>
-    <w:useFELayout/>
-    <w:compatSetting w:name="compatibilityMode" w:uri="http://schemas.microsoft.com/office/word" w:val="12"/>
-  </w:compat>
-  <w:rsids>
-    <w:rsidRoot w:val="00706969"/>
-    <w:rsid w:val="00706969"/>
-    <w:rsid w:val="00A61A75"/>
-  </w:rsids>
-  <m:mathPr>
-    <m:mathFont m:val="Cambria Math"/>
-    <m:brkBin m:val="before"/>
-    <m:brkBinSub m:val="--"/>
-    <m:smallFrac m:val="0"/>
-    <m:dispDef/>
-    <m:lMargin m:val="0"/>
-    <m:rMargin m:val="0"/>
-    <m:defJc m:val="centerGroup"/>
-    <m:wrapIndent m:val="1440"/>
-    <m:intLim m:val="subSup"/>
-    <m:naryLim m:val="undOvr"/>
-  </m:mathPr>
-  <w:themeFontLang w:val="en-US"/>
-  <w:clrSchemeMapping w:bg1="light1" w:t1="dark1" w:bg2="light2" w:t2="dark2" w:accent1="accent1" w:accent2="accent2" w:accent3="accent3" w:accent4="accent4" w:accent5="accent5" w:accent6="accent6" w:hyperlink="hyperlink" w:followedHyperlink="followedHyperlink"/>
-  <w:decimalSymbol w:val="."/>
-  <w:listSeparator w:val=","/>
-</w:settings>
-</file>
-
-<file path=word/glossary/styles.xml><?xml version="1.0" encoding="utf-8"?>
-<w:styles xmlns:mc="http://schemas.openxmlformats.org/markup-compatibility/2006" xmlns:r="http://schemas.openxmlformats.org/officeDocument/2006/relationships" xmlns:w="http://schemas.openxmlformats.org/wordprocessingml/2006/main" xmlns:w14="http://schemas.microsoft.com/office/word/2010/wordml" xmlns:w15="http://schemas.microsoft.com/office/word/2012/wordml" mc:Ignorable="w14 w15">
-  <w:docDefaults>
-    <w:rPrDefault>
-      <w:rPr>
-        <w:rFonts w:asciiTheme="minorHAnsi" w:eastAsiaTheme="minorEastAsia" w:hAnsiTheme="minorHAnsi" w:cstheme="minorBidi"/>
-        <w:sz w:val="22"/>
-        <w:szCs w:val="22"/>
-        <w:lang w:val="en-US" w:eastAsia="en-US" w:bidi="ar-SA"/>
-      </w:rPr>
-    </w:rPrDefault>
-    <w:pPrDefault>
-      <w:pPr>
-        <w:spacing w:after="160" w:line="259" w:lineRule="auto"/>
-      </w:pPr>
-    </w:pPrDefault>
-  </w:docDefaults>
-  <w:latentStyles w:defLockedState="0" w:defUIPriority="99" w:defSemiHidden="0" w:defUnhideWhenUsed="0" w:defQFormat="0" w:count="371">
-    <w:lsdException w:name="Normal" w:uiPriority="0" w:qFormat="1"/>
-    <w:lsdException w:name="heading 1" w:uiPriority="9" w:qFormat="1"/>
-    <w:lsdException w:name="heading 2" w:semiHidden="1" w:uiPriority="9" w:unhideWhenUsed="1" w:qFormat="1"/>
-    <w:lsdException w:name="heading 3" w:semiHidden="1" w:uiPriority="9" w:unhideWhenUsed="1" w:qFormat="1"/>
-    <w:lsdException w:name="heading 4" w:semiHidden="1" w:uiPriority="9" w:unhideWhenUsed="1" w:qFormat="1"/>
-    <w:lsdException w:name="heading 5" w:semiHidden="1" w:uiPriority="9" w:unhideWhenUsed="1" w:qFormat="1"/>
-    <w:lsdException w:name="heading 6" w:semiHidden="1" w:uiPriority="9" w:unhideWhenUsed="1" w:qFormat="1"/>
-    <w:lsdException w:name="heading 7" w:semiHidden="1" w:uiPriority="9" w:unhideWhenUsed="1" w:qFormat="1"/>
-    <w:lsdException w:name="heading 8" w:semiHidden="1" w:uiPriority="9" w:unhideWhenUsed="1" w:qFormat="1"/>
-    <w:lsdException w:name="heading 9" w:semiHidden="1" w:uiPriority="9" w:unhideWhenUsed="1" w:qFormat="1"/>
-    <w:lsdException w:name="index 1" w:semiHidden="1" w:unhideWhenUsed="1"/>
-    <w:lsdException w:name="index 2" w:semiHidden="1" w:unhideWhenUsed="1"/>
-    <w:lsdException w:name="index 3" w:semiHidden="1" w:unhideWhenUsed="1"/>
-    <w:lsdException w:name="index 4" w:semiHidden="1" w:unhideWhenUsed="1"/>
-    <w:lsdException w:name="index 5" w:semiHidden="1" w:unhideWhenUsed="1"/>
-    <w:lsdException w:name="index 6" w:semiHidden="1" w:unhideWhenUsed="1"/>
-    <w:lsdException w:name="index 7" w:semiHidden="1" w:unhideWhenUsed="1"/>
-    <w:lsdException w:name="index 8" w:semiHidden="1" w:unhideWhenUsed="1"/>
-    <w:lsdException w:name="index 9" w:semiHidden="1" w:unhideWhenUsed="1"/>
-    <w:lsdException w:name="toc 1" w:semiHidden="1" w:uiPriority="39" w:unhideWhenUsed="1"/>
-    <w:lsdException w:name="toc 2" w:semiHidden="1" w:uiPriority="39" w:unhideWhenUsed="1"/>
-    <w:lsdException w:name="toc 3" w:semiHidden="1" w:uiPriority="39" w:unhideWhenUsed="1"/>
-    <w:lsdException w:name="toc 4" w:semiHidden="1" w:uiPriority="39" w:unhideWhenUsed="1"/>
-    <w:lsdException w:name="toc 5" w:semiHidden="1" w:uiPriority="39" w:unhideWhenUsed="1"/>
-    <w:lsdException w:name="toc 6" w:semiHidden="1" w:uiPriority="39" w:unhideWhenUsed="1"/>
-    <w:lsdException w:name="toc 7" w:semiHidden="1" w:uiPriority="39" w:unhideWhenUsed="1"/>
-    <w:lsdException w:name="toc 8" w:semiHidden="1" w:uiPriority="39" w:unhideWhenUsed="1"/>
-    <w:lsdException w:name="toc 9" w:semiHidden="1" w:uiPriority="39" w:unhideWhenUsed="1"/>
-    <w:lsdException w:name="Normal Indent" w:semiHidden="1" w:unhideWhenUsed="1"/>
-    <w:lsdException w:name="footnote text" w:semiHidden="1" w:unhideWhenUsed="1"/>
-    <w:lsdException w:name="annotation text" w:semiHidden="1" w:unhideWhenUsed="1"/>
-    <w:lsdException w:name="header" w:semiHidden="1" w:unhideWhenUsed="1"/>
-    <w:lsdException w:name="footer" w:semiHidden="1" w:unhideWhenUsed="1"/>
-    <w:lsdException w:name="index heading" w:semiHidden="1" w:unhideWhenUsed="1"/>
-    <w:lsdException w:name="caption" w:semiHidden="1" w:uiPriority="35" w:unhideWhenUsed="1" w:qFormat="1"/>
-    <w:lsdException w:name="table of figures" w:semiHidden="1" w:unhideWhenUsed="1"/>
-    <w:lsdException w:name="envelope address" w:semiHidden="1" w:unhideWhenUsed="1"/>
-    <w:lsdException w:name="envelope return" w:semiHidden="1" w:unhideWhenUsed="1"/>
-    <w:lsdException w:name="footnote reference" w:semiHidden="1" w:unhideWhenUsed="1"/>
-    <w:lsdException w:name="annotation reference" w:semiHidden="1" w:unhideWhenUsed="1"/>
-    <w:lsdException w:name="line number" w:semiHidden="1" w:unhideWhenUsed="1"/>
-    <w:lsdException w:name="page number" w:semiHidden="1" w:unhideWhenUsed="1"/>
-    <w:lsdException w:name="endnote reference" w:semiHidden="1" w:unhideWhenUsed="1"/>
-    <w:lsdException w:name="endnote text" w:semiHidden="1" w:unhideWhenUsed="1"/>
-    <w:lsdException w:name="table of authorities" w:semiHidden="1" w:unhideWhenUsed="1"/>
-    <w:lsdException w:name="macro" w:semiHidden="1" w:unhideWhenUsed="1"/>
-    <w:lsdException w:name="toa heading" w:semiHidden="1" w:unhideWhenUsed="1"/>
-    <w:lsdException w:name="List" w:semiHidden="1" w:unhideWhenUsed="1"/>
-    <w:lsdException w:name="List Bullet" w:semiHidden="1" w:unhideWhenUsed="1"/>
-    <w:lsdException w:name="List Number" w:semiHidden="1" w:unhideWhenUsed="1"/>
-    <w:lsdException w:name="List 2" w:semiHidden="1" w:unhideWhenUsed="1"/>
-    <w:lsdException w:name="List 3" w:semiHidden="1" w:unhideWhenUsed="1"/>
-    <w:lsdException w:name="List 4" w:semiHidden="1" w:unhideWhenUsed="1"/>
-    <w:lsdException w:name="List 5" w:semiHidden="1" w:unhideWhenUsed="1"/>
-    <w:lsdException w:name="List Bullet 2" w:semiHidden="1" w:unhideWhenUsed="1"/>
-    <w:lsdException w:name="List Bullet 3" w:semiHidden="1" w:unhideWhenUsed="1"/>
-    <w:lsdException w:name="List Bullet 4" w:semiHidden="1" w:unhideWhenUsed="1"/>
-    <w:lsdException w:name="List Bullet 5" w:semiHidden="1" w:unhideWhenUsed="1"/>
-    <w:lsdException w:name="List Number 2" w:semiHidden="1" w:unhideWhenUsed="1"/>
-    <w:lsdException w:name="List Number 3" w:semiHidden="1" w:unhideWhenUsed="1"/>
-    <w:lsdException w:name="List Number 4" w:semiHidden="1" w:unhideWhenUsed="1"/>
-    <w:lsdException w:name="List Number 5" w:semiHidden="1" w:unhideWhenUsed="1"/>
-    <w:lsdException w:name="Title" w:uiPriority="10" w:qFormat="1"/>
-    <w:lsdException w:name="Closing" w:semiHidden="1" w:unhideWhenUsed="1"/>
-    <w:lsdException w:name="Signature" w:semiHidden="1" w:unhideWhenUsed="1"/>
-    <w:lsdException w:name="Default Paragraph Font" w:semiHidden="1" w:uiPriority="1" w:unhideWhenUsed="1"/>
-    <w:lsdException w:name="Body Text" w:semiHidden="1" w:unhideWhenUsed="1"/>
-    <w:lsdException w:name="Body Text Indent" w:semiHidden="1" w:unhideWhenUsed="1"/>
-    <w:lsdException w:name="List Continue" w:semiHidden="1" w:unhideWhenUsed="1"/>
-    <w:lsdException w:name="List Continue 2" w:semiHidden="1" w:unhideWhenUsed="1"/>
-    <w:lsdException w:name="List Continue 3" w:semiHidden="1" w:unhideWhenUsed="1"/>
-    <w:lsdException w:name="List Continue 4" w:semiHidden="1" w:unhideWhenUsed="1"/>
-    <w:lsdException w:name="List Continue 5" w:semiHidden="1" w:unhideWhenUsed="1"/>
-    <w:lsdException w:name="Message Header" w:semiHidden="1" w:unhideWhenUsed="1"/>
-    <w:lsdException w:name="Subtitle" w:uiPriority="11" w:qFormat="1"/>
-    <w:lsdException w:name="Salutation" w:semiHidden="1" w:unhideWhenUsed="1"/>
-    <w:lsdException w:name="Date" w:semiHidden="1" w:unhideWhenUsed="1"/>
-    <w:lsdException w:name="Body Text First Indent" w:semiHidden="1" w:unhideWhenUsed="1"/>
-    <w:lsdException w:name="Body Text First Indent 2" w:semiHidden="1" w:unhideWhenUsed="1"/>
-    <w:lsdException w:name="Note Heading" w:semiHidden="1" w:unhideWhenUsed="1"/>
-    <w:lsdException w:name="Body Text 2" w:semiHidden="1" w:unhideWhenUsed="1"/>
-    <w:lsdException w:name="Body Text 3" w:semiHidden="1" w:unhideWhenUsed="1"/>
-    <w:lsdException w:name="Body Text Indent 2" w:semiHidden="1" w:unhideWhenUsed="1"/>
-    <w:lsdException w:name="Body Text Indent 3" w:semiHidden="1" w:unhideWhenUsed="1"/>
-    <w:lsdException w:name="Block Text" w:semiHidden="1" w:unhideWhenUsed="1"/>
-    <w:lsdException w:name="Hyperlink" w:semiHidden="1" w:unhideWhenUsed="1"/>
-    <w:lsdException w:name="FollowedHyperlink" w:semiHidden="1" w:unhideWhenUsed="1"/>
-    <w:lsdException w:name="Strong" w:uiPriority="22" w:qFormat="1"/>
-    <w:lsdException w:name="Emphasis" w:uiPriority="20" w:qFormat="1"/>
-    <w:lsdException w:name="Document Map" w:semiHidden="1" w:unhideWhenUsed="1"/>
-    <w:lsdException w:name="Plain Text" w:semiHidden="1" w:unhideWhenUsed="1"/>
-    <w:lsdException w:name="E-mail Signature" w:semiHidden="1" w:unhideWhenUsed="1"/>
-    <w:lsdException w:name="HTML Top of Form" w:semiHidden="1" w:unhideWhenUsed="1"/>
-    <w:lsdException w:name="HTML Bottom of Form" w:semiHidden="1" w:unhideWhenUsed="1"/>
-    <w:lsdException w:name="Normal (Web)" w:semiHidden="1" w:unhideWhenUsed="1"/>
-    <w:lsdException w:name="HTML Acronym" w:semiHidden="1" w:unhideWhenUsed="1"/>
-    <w:lsdException w:name="HTML Address" w:semiHidden="1" w:unhideWhenUsed="1"/>
-    <w:lsdException w:name="HTML Cite" w:semiHidden="1" w:unhideWhenUsed="1"/>
-    <w:lsdException w:name="HTML Code" w:semiHidden="1" w:unhideWhenUsed="1"/>
-    <w:lsdException w:name="HTML Definition" w:semiHidden="1" w:unhideWhenUsed="1"/>
-    <w:lsdException w:name="HTML Keyboard" w:semiHidden="1" w:unhideWhenUsed="1"/>
-    <w:lsdException w:name="HTML Preformatted" w:semiHidden="1" w:unhideWhenUsed="1"/>
-    <w:lsdException w:name="HTML Sample" w:semiHidden="1" w:unhideWhenUsed="1"/>
-    <w:lsdException w:name="HTML Typewriter" w:semiHidden="1" w:unhideWhenUsed="1"/>
-    <w:lsdException w:name="HTML Variable" w:semiHidden="1" w:unhideWhenUsed="1"/>
-    <w:lsdException w:name="Normal Table" w:semiHidden="1" w:unhideWhenUsed="1"/>
-    <w:lsdException w:name="annotation subject" w:semiHidden="1" w:unhideWhenUsed="1"/>
-    <w:lsdException w:name="No List" w:semiHidden="1" w:unhideWhenUsed="1"/>
-    <w:lsdException w:name="Outline List 1" w:semiHidden="1" w:unhideWhenUsed="1"/>
-    <w:lsdException w:name="Outline List 2" w:semiHidden="1" w:unhideWhenUsed="1"/>
-    <w:lsdException w:name="Outline List 3" w:semiHidden="1" w:unhideWhenUsed="1"/>
-    <w:lsdException w:name="Table Simple 1" w:semiHidden="1" w:unhideWhenUsed="1"/>
-    <w:lsdException w:name="Table Simple 2" w:semiHidden="1" w:unhideWhenUsed="1"/>
-    <w:lsdException w:name="Table Simple 3" w:semiHidden="1" w:unhideWhenUsed="1"/>
-    <w:lsdException w:name="Table Classic 1" w:semiHidden="1" w:unhideWhenUsed="1"/>
-    <w:lsdException w:name="Table Classic 2" w:semiHidden="1" w:unhideWhenUsed="1"/>
-    <w:lsdException w:name="Table Classic 3" w:semiHidden="1" w:unhideWhenUsed="1"/>
-    <w:lsdException w:name="Table Classic 4" w:semiHidden="1" w:unhideWhenUsed="1"/>
-    <w:lsdException w:name="Table Colorful 1" w:semiHidden="1" w:unhideWhenUsed="1"/>
-    <w:lsdException w:name="Table Colorful 2" w:semiHidden="1" w:unhideWhenUsed="1"/>
-    <w:lsdException w:name="Table Colorful 3" w:semiHidden="1" w:unhideWhenUsed="1"/>
-    <w:lsdException w:name="Table Columns 1" w:semiHidden="1" w:unhideWhenUsed="1"/>
-    <w:lsdException w:name="Table Columns 2" w:semiHidden="1" w:unhideWhenUsed="1"/>
-    <w:lsdException w:name="Table Columns 3" w:semiHidden="1" w:unhideWhenUsed="1"/>
-    <w:lsdException w:name="Table Columns 4" w:semiHidden="1" w:unhideWhenUsed="1"/>
-    <w:lsdException w:name="Table Columns 5" w:semiHidden="1" w:unhideWhenUsed="1"/>
-    <w:lsdException w:name="Table Grid 1" w:semiHidden="1" w:unhideWhenUsed="1"/>
-    <w:lsdException w:name="Table Grid 2" w:semiHidden="1" w:unhideWhenUsed="1"/>
-    <w:lsdException w:name="Table Grid 3" w:semiHidden="1" w:unhideWhenUsed="1"/>
-    <w:lsdException w:name="Table Grid 4" w:semiHidden="1" w:unhideWhenUsed="1"/>
-    <w:lsdException w:name="Table Grid 5" w:semiHidden="1" w:unhideWhenUsed="1"/>
-    <w:lsdException w:name="Table Grid 6" w:semiHidden="1" w:unhideWhenUsed="1"/>
-    <w:lsdException w:name="Table Grid 7" w:semiHidden="1" w:unhideWhenUsed="1"/>
-    <w:lsdException w:name="Table Grid 8" w:semiHidden="1" w:unhideWhenUsed="1"/>
-    <w:lsdException w:name="Table List 1" w:semiHidden="1" w:unhideWhenUsed="1"/>
-    <w:lsdException w:name="Table List 2" w:semiHidden="1" w:unhideWhenUsed="1"/>
-    <w:lsdException w:name="Table List 3" w:semiHidden="1" w:unhideWhenUsed="1"/>
-    <w:lsdException w:name="Table List 4" w:semiHidden="1" w:unhideWhenUsed="1"/>
-    <w:lsdException w:name="Table List 5" w:semiHidden="1" w:unhideWhenUsed="1"/>
-    <w:lsdException w:name="Table List 6" w:semiHidden="1" w:unhideWhenUsed="1"/>
-    <w:lsdException w:name="Table List 7" w:semiHidden="1" w:unhideWhenUsed="1"/>
-    <w:lsdException w:name="Table List 8" w:semiHidden="1" w:unhideWhenUsed="1"/>
-    <w:lsdException w:name="Table 3D effects 1" w:semiHidden="1" w:unhideWhenUsed="1"/>
-    <w:lsdException w:name="Table 3D effects 2" w:semiHidden="1" w:unhideWhenUsed="1"/>
-    <w:lsdException w:name="Table 3D effects 3" w:semiHidden="1" w:unhideWhenUsed="1"/>
-    <w:lsdException w:name="Table Contemporary" w:semiHidden="1" w:unhideWhenUsed="1"/>
-    <w:lsdException w:name="Table Elegant" w:semiHidden="1" w:unhideWhenUsed="1"/>
-    <w:lsdException w:name="Table Professional" w:semiHidden="1" w:unhideWhenUsed="1"/>
-    <w:lsdException w:name="Table Subtle 1" w:semiHidden="1" w:unhideWhenUsed="1"/>
-    <w:lsdException w:name="Table Subtle 2" w:semiHidden="1" w:unhideWhenUsed="1"/>
-    <w:lsdException w:name="Table Web 1" w:semiHidden="1" w:unhideWhenUsed="1"/>
-    <w:lsdException w:name="Table Web 2" w:semiHidden="1" w:unhideWhenUsed="1"/>
-    <w:lsdException w:name="Table Web 3" w:semiHidden="1" w:unhideWhenUsed="1"/>
-    <w:lsdException w:name="Balloon Text" w:semiHidden="1" w:unhideWhenUsed="1"/>
-    <w:lsdException w:name="Table Grid" w:uiPriority="39"/>
-    <w:lsdException w:name="Table Theme" w:semiHidden="1" w:unhideWhenUsed="1"/>
-    <w:lsdException w:name="Placeholder Text" w:semiHidden="1"/>
-    <w:lsdException w:name="No Spacing" w:uiPriority="1" w:qFormat="1"/>
-    <w:lsdException w:name="Light Shading" w:uiPriority="60"/>
-    <w:lsdException w:name="Light List" w:uiPriority="61"/>
-    <w:lsdException w:name="Light Grid" w:uiPriority="62"/>
-    <w:lsdException w:name="Medium Shading 1" w:uiPriority="63"/>
-    <w:lsdException w:name="Medium Shading 2" w:uiPriority="64"/>
-    <w:lsdException w:name="Medium List 1" w:uiPriority="65"/>
-    <w:lsdException w:name="Medium List 2" w:uiPriority="66"/>
-    <w:lsdException w:name="Medium Grid 1" w:uiPriority="67"/>
-    <w:lsdException w:name="Medium Grid 2" w:uiPriority="68"/>
-    <w:lsdException w:name="Medium Grid 3" w:uiPriority="69"/>
-    <w:lsdException w:name="Dark List" w:uiPriority="70"/>
-    <w:lsdException w:name="Colorful Shading" w:uiPriority="71"/>
-    <w:lsdException w:name="Colorful List" w:uiPriority="72"/>
-    <w:lsdException w:name="Colorful Grid" w:uiPriority="73"/>
-    <w:lsdException w:name="Light Shading Accent 1" w:uiPriority="60"/>
-    <w:lsdException w:name="Light List Accent 1" w:uiPriority="61"/>
-    <w:lsdException w:name="Light Grid Accent 1" w:uiPriority="62"/>
-    <w:lsdException w:name="Medium Shading 1 Accent 1" w:uiPriority="63"/>
-    <w:lsdException w:name="Medium Shading 2 Accent 1" w:uiPriority="64"/>
-    <w:lsdException w:name="Medium List 1 Accent 1" w:uiPriority="65"/>
-    <w:lsdException w:name="Revision" w:semiHidden="1"/>
-    <w:lsdException w:name="List Paragraph" w:uiPriority="34" w:qFormat="1"/>
-    <w:lsdException w:name="Quote" w:uiPriority="29" w:qFormat="1"/>
-    <w:lsdException w:name="Intense Quote" w:uiPriority="30" w:qFormat="1"/>
-    <w:lsdException w:name="Medium List 2 Accent 1" w:uiPriority="66"/>
-    <w:lsdException w:name="Medium Grid 1 Accent 1" w:uiPriority="67"/>
-    <w:lsdException w:name="Medium Grid 2 Accent 1" w:uiPriority="68"/>
-    <w:lsdException w:name="Medium Grid 3 Accent 1" w:uiPriority="69"/>
-    <w:lsdException w:name="Dark List Accent 1" w:uiPriority="70"/>
-    <w:lsdException w:name="Colorful Shading Accent 1" w:uiPriority="71"/>
-    <w:lsdException w:name="Colorful List Accent 1" w:uiPriority="72"/>
-    <w:lsdException w:name="Colorful Grid Accent 1" w:uiPriority="73"/>
-    <w:lsdException w:name="Light Shading Accent 2" w:uiPriority="60"/>
-    <w:lsdException w:name="Light List Accent 2" w:uiPriority="61"/>
-    <w:lsdException w:name="Light Grid Accent 2" w:uiPriority="62"/>
-    <w:lsdException w:name="Medium Shading 1 Accent 2" w:uiPriority="63"/>
-    <w:lsdException w:name="Medium Shading 2 Accent 2" w:uiPriority="64"/>
-    <w:lsdException w:name="Medium List 1 Accent 2" w:uiPriority="65"/>
-    <w:lsdException w:name="Medium List 2 Accent 2" w:uiPriority="66"/>
-    <w:lsdException w:name="Medium Grid 1 Accent 2" w:uiPriority="67"/>
-    <w:lsdException w:name="Medium Grid 2 Accent 2" w:uiPriority="68"/>
-    <w:lsdException w:name="Medium Grid 3 Accent 2" w:uiPriority="69"/>
-    <w:lsdException w:name="Dark List Accent 2" w:uiPriority="70"/>
-    <w:lsdException w:name="Colorful Shading Accent 2" w:uiPriority="71"/>
-    <w:lsdException w:name="Colorful List Accent 2" w:uiPriority="72"/>
-    <w:lsdException w:name="Colorful Grid Accent 2" w:uiPriority="73"/>
-    <w:lsdException w:name="Light Shading Accent 3" w:uiPriority="60"/>
-    <w:lsdException w:name="Light List Accent 3" w:uiPriority="61"/>
-    <w:lsdException w:name="Light Grid Accent 3" w:uiPriority="62"/>
-    <w:lsdException w:name="Medium Shading 1 Accent 3" w:uiPriority="63"/>
-    <w:lsdException w:name="Medium Shading 2 Accent 3" w:uiPriority="64"/>
-    <w:lsdException w:name="Medium List 1 Accent 3" w:uiPriority="65"/>
-    <w:lsdException w:name="Medium List 2 Accent 3" w:uiPriority="66"/>
-    <w:lsdException w:name="Medium Grid 1 Accent 3" w:uiPriority="67"/>
-    <w:lsdException w:name="Medium Grid 2 Accent 3" w:uiPriority="68"/>
-    <w:lsdException w:name="Medium Grid 3 Accent 3" w:uiPriority="69"/>
-    <w:lsdException w:name="Dark List Accent 3" w:uiPriority="70"/>
-    <w:lsdException w:name="Colorful Shading Accent 3" w:uiPriority="71"/>
-    <w:lsdException w:name="Colorful List Accent 3" w:uiPriority="72"/>
-    <w:lsdException w:name="Colorful Grid Accent 3" w:uiPriority="73"/>
-    <w:lsdException w:name="Light Shading Accent 4" w:uiPriority="60"/>
-    <w:lsdException w:name="Light List Accent 4" w:uiPriority="61"/>
-    <w:lsdException w:name="Light Grid Accent 4" w:uiPriority="62"/>
-    <w:lsdException w:name="Medium Shading 1 Accent 4" w:uiPriority="63"/>
-    <w:lsdException w:name="Medium Shading 2 Accent 4" w:uiPriority="64"/>
-    <w:lsdException w:name="Medium List 1 Accent 4" w:uiPriority="65"/>
-    <w:lsdException w:name="Medium List 2 Accent 4" w:uiPriority="66"/>
-    <w:lsdException w:name="Medium Grid 1 Accent 4" w:uiPriority="67"/>
-    <w:lsdException w:name="Medium Grid 2 Accent 4" w:uiPriority="68"/>
-    <w:lsdException w:name="Medium Grid 3 Accent 4" w:uiPriority="69"/>
-    <w:lsdException w:name="Dark List Accent 4" w:uiPriority="70"/>
-    <w:lsdException w:name="Colorful Shading Accent 4" w:uiPriority="71"/>
-    <w:lsdException w:name="Colorful List Accent 4" w:uiPriority="72"/>
-    <w:lsdException w:name="Colorful Grid Accent 4" w:uiPriority="73"/>
-    <w:lsdException w:name="Light Shading Accent 5" w:uiPriority="60"/>
-    <w:lsdException w:name="Light List Accent 5" w:uiPriority="61"/>
-    <w:lsdException w:name="Light Grid Accent 5" w:uiPriority="62"/>
-    <w:lsdException w:name="Medium Shading 1 Accent 5" w:uiPriority="63"/>
-    <w:lsdException w:name="Medium Shading 2 Accent 5" w:uiPriority="64"/>
-    <w:lsdException w:name="Medium List 1 Accent 5" w:uiPriority="65"/>
-    <w:lsdException w:name="Medium List 2 Accent 5" w:uiPriority="66"/>
-    <w:lsdException w:name="Medium Grid 1 Accent 5" w:uiPriority="67"/>
-    <w:lsdException w:name="Medium Grid 2 Accent 5" w:uiPriority="68"/>
-    <w:lsdException w:name="Medium Grid 3 Accent 5" w:uiPriority="69"/>
-    <w:lsdException w:name="Dark List Accent 5" w:uiPriority="70"/>
-    <w:lsdException w:name="Colorful Shading Accent 5" w:uiPriority="71"/>
-    <w:lsdException w:name="Colorful List Accent 5" w:uiPriority="72"/>
-    <w:lsdException w:name="Colorful Grid Accent 5" w:uiPriority="73"/>
-    <w:lsdException w:name="Light Shading Accent 6" w:uiPriority="60"/>
-    <w:lsdException w:name="Light List Accent 6" w:uiPriority="61"/>
-    <w:lsdException w:name="Light Grid Accent 6" w:uiPriority="62"/>
-    <w:lsdException w:name="Medium Shading 1 Accent 6" w:uiPriority="63"/>
-    <w:lsdException w:name="Medium Shading 2 Accent 6" w:uiPriority="64"/>
-    <w:lsdException w:name="Medium List 1 Accent 6" w:uiPriority="65"/>
-    <w:lsdException w:name="Medium List 2 Accent 6" w:uiPriority="66"/>
-    <w:lsdException w:name="Medium Grid 1 Accent 6" w:uiPriority="67"/>
-    <w:lsdException w:name="Medium Grid 2 Accent 6" w:uiPriority="68"/>
-    <w:lsdException w:name="Medium Grid 3 Accent 6" w:uiPriority="69"/>
-    <w:lsdException w:name="Dark List Accent 6" w:uiPriority="70"/>
-    <w:lsdException w:name="Colorful Shading Accent 6" w:uiPriority="71"/>
-    <w:lsdException w:name="Colorful List Accent 6" w:uiPriority="72"/>
-    <w:lsdException w:name="Colorful Grid Accent 6" w:uiPriority="73"/>
-    <w:lsdException w:name="Subtle Emphasis" w:uiPriority="19" w:qFormat="1"/>
-    <w:lsdException w:name="Intense Emphasis" w:uiPriority="21" w:qFormat="1"/>
-    <w:lsdException w:name="Subtle Reference" w:uiPriority="31" w:qFormat="1"/>
-    <w:lsdException w:name="Intense Reference" w:uiPriority="32" w:qFormat="1"/>
-    <w:lsdException w:name="Book Title" w:uiPriority="33" w:qFormat="1"/>
-    <w:lsdException w:name="Bibliography" w:semiHidden="1" w:uiPriority="37" w:unhideWhenUsed="1"/>
-    <w:lsdException w:name="TOC Heading" w:semiHidden="1" w:uiPriority="39" w:unhideWhenUsed="1" w:qFormat="1"/>
-    <w:lsdException w:name="Plain Table 1" w:uiPriority="41"/>
-    <w:lsdException w:name="Plain Table 2" w:uiPriority="42"/>
-    <w:lsdException w:name="Plain Table 3" w:uiPriority="43"/>
-    <w:lsdException w:name="Plain Table 4" w:uiPriority="44"/>
-    <w:lsdException w:name="Plain Table 5" w:uiPriority="45"/>
-    <w:lsdException w:name="Grid Table Light" w:uiPriority="40"/>
-    <w:lsdException w:name="Grid Table 1 Light" w:uiPriority="46"/>
-    <w:lsdException w:name="Grid Table 2" w:uiPriority="47"/>
-    <w:lsdException w:name="Grid Table 3" w:uiPriority="48"/>
-    <w:lsdException w:name="Grid Table 4" w:uiPriority="49"/>
-    <w:lsdException w:name="Grid Table 5 Dark" w:uiPriority="50"/>
-    <w:lsdException w:name="Grid Table 6 Colorful" w:uiPriority="51"/>
-    <w:lsdException w:name="Grid Table 7 Colorful" w:uiPriority="52"/>
-    <w:lsdException w:name="Grid Table 1 Light Accent 1" w:uiPriority="46"/>
-    <w:lsdException w:name="Grid Table 2 Accent 1" w:uiPriority="47"/>
-    <w:lsdException w:name="Grid Table 3 Accent 1" w:uiPriority="48"/>
-    <w:lsdException w:name="Grid Table 4 Accent 1" w:uiPriority="49"/>
-    <w:lsdException w:name="Grid Table 5 Dark Accent 1" w:uiPriority="50"/>
-    <w:lsdException w:name="Grid Table 6 Colorful Accent 1" w:uiPriority="51"/>
-    <w:lsdException w:name="Grid Table 7 Colorful Accent 1" w:uiPriority="52"/>
-    <w:lsdException w:name="Grid Table 1 Light Accent 2" w:uiPriority="46"/>
-    <w:lsdException w:name="Grid Table 2 Accent 2" w:uiPriority="47"/>
-    <w:lsdException w:name="Grid Table 3 Accent 2" w:uiPriority="48"/>
-    <w:lsdException w:name="Grid Table 4 Accent 2" w:uiPriority="49"/>
-    <w:lsdException w:name="Grid Table 5 Dark Accent 2" w:uiPriority="50"/>
-    <w:lsdException w:name="Grid Table 6 Colorful Accent 2" w:uiPriority="51"/>
-    <w:lsdException w:name="Grid Table 7 Colorful Accent 2" w:uiPriority="52"/>
-    <w:lsdException w:name="Grid Table 1 Light Accent 3" w:uiPriority="46"/>
-    <w:lsdException w:name="Grid Table 2 Accent 3" w:uiPriority="47"/>
-    <w:lsdException w:name="Grid Table 3 Accent 3" w:uiPriority="48"/>
-    <w:lsdException w:name="Grid Table 4 Accent 3" w:uiPriority="49"/>
-    <w:lsdException w:name="Grid Table 5 Dark Accent 3" w:uiPriority="50"/>
-    <w:lsdException w:name="Grid Table 6 Colorful Accent 3" w:uiPriority="51"/>
-    <w:lsdException w:name="Grid Table 7 Colorful Accent 3" w:uiPriority="52"/>
-    <w:lsdException w:name="Grid Table 1 Light Accent 4" w:uiPriority="46"/>
-    <w:lsdException w:name="Grid Table 2 Accent 4" w:uiPriority="47"/>
-    <w:lsdException w:name="Grid Table 3 Accent 4" w:uiPriority="48"/>
-    <w:lsdException w:name="Grid Table 4 Accent 4" w:uiPriority="49"/>
-    <w:lsdException w:name="Grid Table 5 Dark Accent 4" w:uiPriority="50"/>
-    <w:lsdException w:name="Grid Table 6 Colorful Accent 4" w:uiPriority="51"/>
-    <w:lsdException w:name="Grid Table 7 Colorful Accent 4" w:uiPriority="52"/>
-    <w:lsdException w:name="Grid Table 1 Light Accent 5" w:uiPriority="46"/>
-    <w:lsdException w:name="Grid Table 2 Accent 5" w:uiPriority="47"/>
-    <w:lsdException w:name="Grid Table 3 Accent 5" w:uiPriority="48"/>
-    <w:lsdException w:name="Grid Table 4 Accent 5" w:uiPriority="49"/>
-    <w:lsdException w:name="Grid Table 5 Dark Accent 5" w:uiPriority="50"/>
-    <w:lsdException w:name="Grid Table 6 Colorful Accent 5" w:uiPriority="51"/>
-    <w:lsdException w:name="Grid Table 7 Colorful Accent 5" w:uiPriority="52"/>
-    <w:lsdException w:name="Grid Table 1 Light Accent 6" w:uiPriority="46"/>
-    <w:lsdException w:name="Grid Table 2 Accent 6" w:uiPriority="47"/>
-    <w:lsdException w:name="Grid Table 3 Accent 6" w:uiPriority="48"/>
-    <w:lsdException w:name="Grid Table 4 Accent 6" w:uiPriority="49"/>
-    <w:lsdException w:name="Grid Table 5 Dark Accent 6" w:uiPriority="50"/>
-    <w:lsdException w:name="Grid Table 6 Colorful Accent 6" w:uiPriority="51"/>
-    <w:lsdException w:name="Grid Table 7 Colorful Accent 6" w:uiPriority="52"/>
-    <w:lsdException w:name="List Table 1 Light" w:uiPriority="46"/>
-    <w:lsdException w:name="List Table 2" w:uiPriority="47"/>
-    <w:lsdException w:name="List Table 3" w:uiPriority="48"/>
-    <w:lsdException w:name="List Table 4" w:uiPriority="49"/>
-    <w:lsdException w:name="List Table 5 Dark" w:uiPriority="50"/>
-    <w:lsdException w:name="List Table 6 Colorful" w:uiPriority="51"/>
-    <w:lsdException w:name="List Table 7 Colorful" w:uiPriority="52"/>
-    <w:lsdException w:name="List Table 1 Light Accent 1" w:uiPriority="46"/>
-    <w:lsdException w:name="List Table 2 Accent 1" w:uiPriority="47"/>
-    <w:lsdException w:name="List Table 3 Accent 1" w:uiPriority="48"/>
-    <w:lsdException w:name="List Table 4 Accent 1" w:uiPriority="49"/>
-    <w:lsdException w:name="List Table 5 Dark Accent 1" w:uiPriority="50"/>
-    <w:lsdException w:name="List Table 6 Colorful Accent 1" w:uiPriority="51"/>
-    <w:lsdException w:name="List Table 7 Colorful Accent 1" w:uiPriority="52"/>
-    <w:lsdException w:name="List Table 1 Light Accent 2" w:uiPriority="46"/>
-    <w:lsdException w:name="List Table 2 Accent 2" w:uiPriority="47"/>
-    <w:lsdException w:name="List Table 3 Accent 2" w:uiPriority="48"/>
-    <w:lsdException w:name="List Table 4 Accent 2" w:uiPriority="49"/>
-    <w:lsdException w:name="List Table 5 Dark Accent 2" w:uiPriority="50"/>
-    <w:lsdException w:name="List Table 6 Colorful Accent 2" w:uiPriority="51"/>
-    <w:lsdException w:name="List Table 7 Colorful Accent 2" w:uiPriority="52"/>
-    <w:lsdException w:name="List Table 1 Light Accent 3" w:uiPriority="46"/>
-    <w:lsdException w:name="List Table 2 Accent 3" w:uiPriority="47"/>
-    <w:lsdException w:name="List Table 3 Accent 3" w:uiPriority="48"/>
-    <w:lsdException w:name="List Table 4 Accent 3" w:uiPriority="49"/>
-    <w:lsdException w:name="List Table 5 Dark Accent 3" w:uiPriority="50"/>
-    <w:lsdException w:name="List Table 6 Colorful Accent 3" w:uiPriority="51"/>
-    <w:lsdException w:name="List Table 7 Colorful Accent 3" w:uiPriority="52"/>
-    <w:lsdException w:name="List Table 1 Light Accent 4" w:uiPriority="46"/>
-    <w:lsdException w:name="List Table 2 Accent 4" w:uiPriority="47"/>
-    <w:lsdException w:name="List Table 3 Accent 4" w:uiPriority="48"/>
-    <w:lsdException w:name="List Table 4 Accent 4" w:uiPriority="49"/>
-    <w:lsdException w:name="List Table 5 Dark Accent 4" w:uiPriority="50"/>
-    <w:lsdException w:name="List Table 6 Colorful Accent 4" w:uiPriority="51"/>
-    <w:lsdException w:name="List Table 7 Colorful Accent 4" w:uiPriority="52"/>
-    <w:lsdException w:name="List Table 1 Light Accent 5" w:uiPriority="46"/>
-    <w:lsdException w:name="List Table 2 Accent 5" w:uiPriority="47"/>
-    <w:lsdException w:name="List Table 3 Accent 5" w:uiPriority="48"/>
-    <w:lsdException w:name="List Table 4 Accent 5" w:uiPriority="49"/>
-    <w:lsdException w:name="List Table 5 Dark Accent 5" w:uiPriority="50"/>
-    <w:lsdException w:name="List Table 6 Colorful Accent 5" w:uiPriority="51"/>
-    <w:lsdException w:name="List Table 7 Colorful Accent 5" w:uiPriority="52"/>
-    <w:lsdException w:name="List Table 1 Light Accent 6" w:uiPriority="46"/>
-    <w:lsdException w:name="List Table 2 Accent 6" w:uiPriority="47"/>
-    <w:lsdException w:name="List Table 3 Accent 6" w:uiPriority="48"/>
-    <w:lsdException w:name="List Table 4 Accent 6" w:uiPriority="49"/>
-    <w:lsdException w:name="List Table 5 Dark Accent 6" w:uiPriority="50"/>
-    <w:lsdException w:name="List Table 6 Colorful Accent 6" w:uiPriority="51"/>
-    <w:lsdException w:name="List Table 7 Colorful Accent 6" w:uiPriority="52"/>
-  </w:latentStyles>
-  <w:style w:type="paragraph" w:default="1" w:styleId="Norml">
-    <w:name w:val="Normal"/>
-    <w:qFormat/>
-  </w:style>
-  <w:style w:type="character" w:default="1" w:styleId="Bekezdsalapbettpusa">
-    <w:name w:val="Default Paragraph Font"/>
-    <w:uiPriority w:val="1"/>
-    <w:semiHidden/>
-    <w:unhideWhenUsed/>
-  </w:style>
-  <w:style w:type="table" w:default="1" w:styleId="Normltblzat">
-    <w:name w:val="Normal Table"/>
-    <w:uiPriority w:val="99"/>
-    <w:semiHidden/>
-    <w:unhideWhenUsed/>
-    <w:tblPr>
-      <w:tblInd w:w="0" w:type="dxa"/>
-      <w:tblCellMar>
-        <w:top w:w="0" w:type="dxa"/>
-        <w:left w:w="108" w:type="dxa"/>
-        <w:bottom w:w="0" w:type="dxa"/>
-        <w:right w:w="108" w:type="dxa"/>
-      </w:tblCellMar>
-    </w:tblPr>
-  </w:style>
-  <w:style w:type="numbering" w:default="1" w:styleId="Nemlista">
-    <w:name w:val="No List"/>
-    <w:uiPriority w:val="99"/>
-    <w:semiHidden/>
-    <w:unhideWhenUsed/>
-  </w:style>
-</w:styles>
-</file>
-
-<file path=word/glossary/webSettings.xml><?xml version="1.0" encoding="utf-8"?>
-<w:webSettings xmlns:mc="http://schemas.openxmlformats.org/markup-compatibility/2006" xmlns:r="http://schemas.openxmlformats.org/officeDocument/2006/relationships" xmlns:w="http://schemas.openxmlformats.org/wordprocessingml/2006/main" xmlns:w14="http://schemas.microsoft.com/office/word/2010/wordml" xmlns:w15="http://schemas.microsoft.com/office/word/2012/wordml" mc:Ignorable="w14 w15"/>
-</file>
-
 <file path=word/theme/theme1.xml><?xml version="1.0" encoding="utf-8"?>
 <a:theme xmlns:a="http://schemas.openxmlformats.org/drawingml/2006/main" name="Office Theme">
   <a:themeElements>

</xml_diff>

<commit_message>
minor changes in SRS review
</commit_message>
<xml_diff>
--- a/doc/SRSinspection1-reviewed.docx
+++ b/doc/SRSinspection1-reviewed.docx
@@ -4,7 +4,7 @@
   <w:body>
     <w:p>
       <w:pPr>
-        <w:pStyle w:val="Cm"/>
+        <w:pStyle w:val="Title"/>
         <w:spacing w:before="120" w:after="120"/>
         <w:ind w:right="0"/>
       </w:pPr>
@@ -14,7 +14,7 @@
     </w:p>
     <w:p>
       <w:pPr>
-        <w:pStyle w:val="Cm"/>
+        <w:pStyle w:val="Title"/>
         <w:spacing w:before="120" w:after="360"/>
         <w:ind w:right="0"/>
       </w:pPr>
@@ -29,7 +29,7 @@
     </w:p>
     <w:tbl>
       <w:tblPr>
-        <w:tblStyle w:val="Tblzatrcsos1vilgos1jellszn"/>
+        <w:tblStyle w:val="GridTable1Light-Accent1"/>
         <w:tblW w:w="0" w:type="auto"/>
         <w:tblLook w:val="04A0" w:firstRow="1" w:lastRow="0" w:firstColumn="1" w:lastColumn="0" w:noHBand="0" w:noVBand="1"/>
       </w:tblPr>
@@ -85,13 +85,13 @@
     </w:tbl>
     <w:p>
       <w:pPr>
-        <w:pStyle w:val="Cm"/>
+        <w:pStyle w:val="Title"/>
         <w:spacing w:before="120" w:after="120"/>
       </w:pPr>
     </w:p>
     <w:p>
       <w:pPr>
-        <w:pStyle w:val="Cm"/>
+        <w:pStyle w:val="Title"/>
         <w:numPr>
           <w:ilvl w:val="0"/>
           <w:numId w:val="1"/>
@@ -140,51 +140,42 @@
           <w:rFonts w:asciiTheme="majorHAnsi" w:eastAsiaTheme="majorEastAsia" w:hAnsiTheme="majorHAnsi" w:cstheme="majorBidi"/>
           <w:color w:val="000000" w:themeColor="text1"/>
         </w:rPr>
-        <w:t xml:space="preserve"> based on the ISO/IEC/IEEE 29148:2011 standard [2]. The following nine paragraphs review</w:t>
-      </w:r>
-      <w:bookmarkStart w:id="0" w:name="_GoBack"/>
-      <w:bookmarkEnd w:id="0"/>
+        <w:t xml:space="preserve"> based on the ISO/IEC/IEEE 29148:2011 standard [2]. The following nine paragraphs review the inspected document following one criteria of the a</w:t>
+      </w:r>
       <w:r>
         <w:rPr>
           <w:rFonts w:asciiTheme="majorHAnsi" w:eastAsiaTheme="majorEastAsia" w:hAnsiTheme="majorHAnsi" w:cstheme="majorBidi"/>
           <w:color w:val="000000" w:themeColor="text1"/>
         </w:rPr>
-        <w:t xml:space="preserve"> the inspected document following one criteria of the a</w:t>
+        <w:t>bove mentioned standard at a</w:t>
       </w:r>
       <w:r>
         <w:rPr>
           <w:rFonts w:asciiTheme="majorHAnsi" w:eastAsiaTheme="majorEastAsia" w:hAnsiTheme="majorHAnsi" w:cstheme="majorBidi"/>
           <w:color w:val="000000" w:themeColor="text1"/>
         </w:rPr>
-        <w:t>bove mentioned standard at a</w:t>
-      </w:r>
+        <w:t xml:space="preserve"> time. The abbreviations and nominations used here </w:t>
+      </w:r>
+      <w:proofErr w:type="gramStart"/>
       <w:r>
         <w:rPr>
           <w:rFonts w:asciiTheme="majorHAnsi" w:eastAsiaTheme="majorEastAsia" w:hAnsiTheme="majorHAnsi" w:cstheme="majorBidi"/>
           <w:color w:val="000000" w:themeColor="text1"/>
         </w:rPr>
-        <w:t xml:space="preserve"> time. The abbreviations and nominations used here </w:t>
-      </w:r>
-      <w:proofErr w:type="gramStart"/>
+        <w:t>are defined</w:t>
+      </w:r>
+      <w:proofErr w:type="gramEnd"/>
       <w:r>
         <w:rPr>
           <w:rFonts w:asciiTheme="majorHAnsi" w:eastAsiaTheme="majorEastAsia" w:hAnsiTheme="majorHAnsi" w:cstheme="majorBidi"/>
           <w:color w:val="000000" w:themeColor="text1"/>
         </w:rPr>
-        <w:t>are defined</w:t>
-      </w:r>
-      <w:proofErr w:type="gramEnd"/>
-      <w:r>
-        <w:rPr>
-          <w:rFonts w:asciiTheme="majorHAnsi" w:eastAsiaTheme="majorEastAsia" w:hAnsiTheme="majorHAnsi" w:cstheme="majorBidi"/>
-          <w:color w:val="000000" w:themeColor="text1"/>
-        </w:rPr>
         <w:t xml:space="preserve"> in [1]. </w:t>
       </w:r>
     </w:p>
     <w:p>
       <w:pPr>
-        <w:pStyle w:val="Cm"/>
+        <w:pStyle w:val="Title"/>
         <w:numPr>
           <w:ilvl w:val="0"/>
           <w:numId w:val="1"/>
@@ -222,7 +213,7 @@
     </w:p>
     <w:p>
       <w:pPr>
-        <w:pStyle w:val="Cm"/>
+        <w:pStyle w:val="Title"/>
         <w:numPr>
           <w:ilvl w:val="0"/>
           <w:numId w:val="1"/>
@@ -260,7 +251,7 @@
     </w:p>
     <w:p>
       <w:pPr>
-        <w:pStyle w:val="Cm"/>
+        <w:pStyle w:val="Title"/>
         <w:numPr>
           <w:ilvl w:val="0"/>
           <w:numId w:val="1"/>
@@ -285,7 +276,7 @@
     </w:p>
     <w:p>
       <w:pPr>
-        <w:pStyle w:val="Cm"/>
+        <w:pStyle w:val="Title"/>
         <w:spacing w:before="120" w:after="120"/>
         <w:ind w:right="0"/>
         <w:jc w:val="both"/>
@@ -319,7 +310,7 @@
         </w:rPr>
         <w:t xml:space="preserve"> expression "much longer" is not defined. The term "</w:t>
       </w:r>
-      <w:commentRangeStart w:id="1"/>
+      <w:commentRangeStart w:id="0"/>
       <w:r>
         <w:rPr>
           <w:b w:val="0"/>
@@ -329,13 +320,15 @@
         </w:rPr>
         <w:t>braking</w:t>
       </w:r>
-      <w:commentRangeEnd w:id="1"/>
-      <w:r>
-        <w:rPr>
-          <w:rStyle w:val="Jegyzethivatkozs"/>
-        </w:rPr>
-        <w:commentReference w:id="1"/>
-      </w:r>
+      <w:commentRangeEnd w:id="0"/>
+      <w:r>
+        <w:rPr>
+          <w:rStyle w:val="CommentReference"/>
+        </w:rPr>
+        <w:commentReference w:id="0"/>
+      </w:r>
+      <w:bookmarkStart w:id="1" w:name="_GoBack"/>
+      <w:bookmarkEnd w:id="1"/>
       <w:r>
         <w:rPr>
           <w:b w:val="0"/>
@@ -348,7 +341,7 @@
     </w:p>
     <w:p>
       <w:pPr>
-        <w:pStyle w:val="Cm"/>
+        <w:pStyle w:val="Title"/>
         <w:spacing w:before="120" w:after="120"/>
         <w:ind w:right="0"/>
         <w:jc w:val="both"/>
@@ -431,7 +424,7 @@
     </w:p>
     <w:p>
       <w:pPr>
-        <w:pStyle w:val="Cm"/>
+        <w:pStyle w:val="Title"/>
         <w:spacing w:before="120" w:after="120"/>
         <w:ind w:right="0"/>
         <w:jc w:val="both"/>
@@ -488,7 +481,7 @@
     </w:p>
     <w:p>
       <w:pPr>
-        <w:pStyle w:val="Cm"/>
+        <w:pStyle w:val="Title"/>
         <w:numPr>
           <w:ilvl w:val="0"/>
           <w:numId w:val="1"/>
@@ -513,7 +506,7 @@
     </w:p>
     <w:p>
       <w:pPr>
-        <w:pStyle w:val="Cm"/>
+        <w:pStyle w:val="Title"/>
         <w:spacing w:before="120" w:after="120"/>
         <w:ind w:right="0"/>
         <w:jc w:val="both"/>
@@ -551,7 +544,25 @@
           <w:sz w:val="24"/>
           <w:szCs w:val="24"/>
         </w:rPr>
-        <w:t xml:space="preserve"> is an inconsistency in the numbering of use cases. Use case UC3 should get greater number than, in which it is included (UC6). Inconsistency between the definition of unsafe situation (section 3.1.) and the requirements (section 5.): the requirements </w:t>
+        <w:t xml:space="preserve"> is an inconsistency in the numbering of use cases. Use case UC3 should get greater number than, in which it is included (UC6). Inconsistency between the definition of unsafe situation (section 3.1.) and the requirements (section 5.): the requirements do</w:t>
+      </w:r>
+      <w:r>
+        <w:rPr>
+          <w:b w:val="0"/>
+          <w:color w:val="000000" w:themeColor="text1"/>
+          <w:sz w:val="24"/>
+          <w:szCs w:val="24"/>
+        </w:rPr>
+        <w:t xml:space="preserve"> no</w:t>
+      </w:r>
+      <w:r>
+        <w:rPr>
+          <w:b w:val="0"/>
+          <w:color w:val="000000" w:themeColor="text1"/>
+          <w:sz w:val="24"/>
+          <w:szCs w:val="24"/>
+        </w:rPr>
+        <w:t xml:space="preserve">t handle the unsafe situations, which </w:t>
       </w:r>
       <w:proofErr w:type="gramStart"/>
       <w:r>
@@ -561,7 +572,7 @@
           <w:sz w:val="24"/>
           <w:szCs w:val="24"/>
         </w:rPr>
-        <w:t>don't</w:t>
+        <w:t>are related</w:t>
       </w:r>
       <w:proofErr w:type="gramEnd"/>
       <w:r>
@@ -571,12 +582,12 @@
           <w:sz w:val="24"/>
           <w:szCs w:val="24"/>
         </w:rPr>
-        <w:t xml:space="preserve"> handle the unsafe situations, which are related to the improper direction of the turnouts. E.g. if a train is on the straight section, and the turnout is in divergent direction, there is an unsafe state, the section shall be disabled. </w:t>
-      </w:r>
-    </w:p>
-    <w:p>
-      <w:pPr>
-        <w:pStyle w:val="Cm"/>
+        <w:t xml:space="preserve"> to the improper direction of the turnouts. E.g. if a train is on the straight section, and the turnout is in divergent direction, there is an unsafe state, the section shall be disabled. </w:t>
+      </w:r>
+    </w:p>
+    <w:p>
+      <w:pPr>
+        <w:pStyle w:val="Title"/>
         <w:spacing w:before="120" w:after="120"/>
         <w:ind w:right="0"/>
         <w:jc w:val="both"/>
@@ -643,7 +654,7 @@
     </w:p>
     <w:p>
       <w:pPr>
-        <w:pStyle w:val="Cm"/>
+        <w:pStyle w:val="Title"/>
         <w:numPr>
           <w:ilvl w:val="0"/>
           <w:numId w:val="1"/>
@@ -668,7 +679,7 @@
     </w:p>
     <w:p>
       <w:pPr>
-        <w:pStyle w:val="Cm"/>
+        <w:pStyle w:val="Title"/>
         <w:spacing w:before="120" w:after="120"/>
         <w:ind w:right="0"/>
         <w:jc w:val="both"/>
@@ -706,7 +717,25 @@
           <w:sz w:val="24"/>
           <w:szCs w:val="24"/>
         </w:rPr>
-        <w:t xml:space="preserve"> review doesn't define, whether a train can occupy only one section at a time  or two neighboring sections. The definition of unsafe situations is incomplete,</w:t>
+        <w:t xml:space="preserve"> review does</w:t>
+      </w:r>
+      <w:r>
+        <w:rPr>
+          <w:b w:val="0"/>
+          <w:color w:val="000000" w:themeColor="text1"/>
+          <w:sz w:val="24"/>
+          <w:szCs w:val="24"/>
+        </w:rPr>
+        <w:t xml:space="preserve"> no</w:t>
+      </w:r>
+      <w:r>
+        <w:rPr>
+          <w:b w:val="0"/>
+          <w:color w:val="000000" w:themeColor="text1"/>
+          <w:sz w:val="24"/>
+          <w:szCs w:val="24"/>
+        </w:rPr>
+        <w:t>t define, whether a train can occupy only one section at a time  or two neighboring sections. The definition of unsafe situations is incomplete,</w:t>
       </w:r>
       <w:commentRangeStart w:id="2"/>
       <w:r>
@@ -731,14 +760,14 @@
       <w:commentRangeEnd w:id="3"/>
       <w:r>
         <w:rPr>
-          <w:rStyle w:val="Jegyzethivatkozs"/>
+          <w:rStyle w:val="CommentReference"/>
         </w:rPr>
         <w:commentReference w:id="3"/>
       </w:r>
       <w:commentRangeEnd w:id="2"/>
       <w:r>
         <w:rPr>
-          <w:rStyle w:val="Jegyzethivatkozs"/>
+          <w:rStyle w:val="CommentReference"/>
         </w:rPr>
         <w:commentReference w:id="2"/>
       </w:r>
@@ -774,7 +803,7 @@
     </w:p>
     <w:p>
       <w:pPr>
-        <w:pStyle w:val="Cm"/>
+        <w:pStyle w:val="Title"/>
         <w:spacing w:before="120" w:after="120"/>
         <w:ind w:right="0"/>
         <w:jc w:val="both"/>
@@ -821,7 +850,7 @@
       <w:commentRangeEnd w:id="4"/>
       <w:r>
         <w:rPr>
-          <w:rStyle w:val="Jegyzethivatkozs"/>
+          <w:rStyle w:val="CommentReference"/>
         </w:rPr>
         <w:commentReference w:id="4"/>
       </w:r>
@@ -867,7 +896,7 @@
       <w:commentRangeEnd w:id="5"/>
       <w:r>
         <w:rPr>
-          <w:rStyle w:val="Jegyzethivatkozs"/>
+          <w:rStyle w:val="CommentReference"/>
         </w:rPr>
         <w:commentReference w:id="5"/>
       </w:r>
@@ -893,7 +922,7 @@
       <w:commentRangeEnd w:id="6"/>
       <w:r>
         <w:rPr>
-          <w:rStyle w:val="Jegyzethivatkozs"/>
+          <w:rStyle w:val="CommentReference"/>
         </w:rPr>
         <w:commentReference w:id="6"/>
       </w:r>
@@ -907,21 +936,37 @@
         <w:t xml:space="preserve"> what should happen in case of more than one message is coming per second. [REQ-TSM-05-01] </w:t>
       </w:r>
       <w:commentRangeStart w:id="7"/>
-      <w:proofErr w:type="gramStart"/>
-      <w:r>
-        <w:rPr>
-          <w:b w:val="0"/>
-          <w:color w:val="000000" w:themeColor="text1"/>
-          <w:sz w:val="24"/>
-          <w:szCs w:val="24"/>
-        </w:rPr>
-        <w:t>doesn't</w:t>
+      <w:r>
+        <w:rPr>
+          <w:b w:val="0"/>
+          <w:color w:val="000000" w:themeColor="text1"/>
+          <w:sz w:val="24"/>
+          <w:szCs w:val="24"/>
+        </w:rPr>
+        <w:t>does</w:t>
+      </w:r>
+      <w:r>
+        <w:rPr>
+          <w:b w:val="0"/>
+          <w:color w:val="000000" w:themeColor="text1"/>
+          <w:sz w:val="24"/>
+          <w:szCs w:val="24"/>
+        </w:rPr>
+        <w:t xml:space="preserve"> no</w:t>
+      </w:r>
+      <w:r>
+        <w:rPr>
+          <w:b w:val="0"/>
+          <w:color w:val="000000" w:themeColor="text1"/>
+          <w:sz w:val="24"/>
+          <w:szCs w:val="24"/>
+        </w:rPr>
+        <w:t>t</w:t>
       </w:r>
       <w:commentRangeEnd w:id="7"/>
-      <w:proofErr w:type="gramEnd"/>
-      <w:r>
-        <w:rPr>
-          <w:rStyle w:val="Jegyzethivatkozs"/>
+      <w:r>
+        <w:rPr>
+          <w:rStyle w:val="CommentReference"/>
         </w:rPr>
         <w:commentReference w:id="7"/>
       </w:r>
@@ -932,7 +977,25 @@
           <w:sz w:val="24"/>
           <w:szCs w:val="24"/>
         </w:rPr>
-        <w:t xml:space="preserve"> list of the parameters for communicating with other modules and doesn't specify the lower and upper limits of the heart beat frequency. [REQ-TSM-02-9] </w:t>
+        <w:t xml:space="preserve"> list of the parameters for communicating with other modules and does</w:t>
+      </w:r>
+      <w:r>
+        <w:rPr>
+          <w:b w:val="0"/>
+          <w:color w:val="000000" w:themeColor="text1"/>
+          <w:sz w:val="24"/>
+          <w:szCs w:val="24"/>
+        </w:rPr>
+        <w:t xml:space="preserve"> no</w:t>
+      </w:r>
+      <w:r>
+        <w:rPr>
+          <w:b w:val="0"/>
+          <w:color w:val="000000" w:themeColor="text1"/>
+          <w:sz w:val="24"/>
+          <w:szCs w:val="24"/>
+        </w:rPr>
+        <w:t xml:space="preserve">t specify the lower and upper limits of the heart beat frequency. [REQ-TSM-02-9] </w:t>
       </w:r>
       <w:commentRangeStart w:id="8"/>
       <w:r>
@@ -947,7 +1010,7 @@
       <w:commentRangeEnd w:id="8"/>
       <w:r>
         <w:rPr>
-          <w:rStyle w:val="Jegyzethivatkozs"/>
+          <w:rStyle w:val="CommentReference"/>
         </w:rPr>
         <w:commentReference w:id="8"/>
       </w:r>
@@ -963,7 +1026,7 @@
     </w:p>
     <w:p>
       <w:pPr>
-        <w:pStyle w:val="Cm"/>
+        <w:pStyle w:val="Title"/>
         <w:numPr>
           <w:ilvl w:val="0"/>
           <w:numId w:val="1"/>
@@ -988,7 +1051,7 @@
     </w:p>
     <w:p>
       <w:pPr>
-        <w:pStyle w:val="Cm"/>
+        <w:pStyle w:val="Title"/>
         <w:spacing w:before="120" w:after="120"/>
         <w:ind w:right="0"/>
         <w:jc w:val="both"/>
@@ -1035,7 +1098,7 @@
       <w:commentRangeEnd w:id="9"/>
       <w:r>
         <w:rPr>
-          <w:rStyle w:val="Jegyzethivatkozs"/>
+          <w:rStyle w:val="CommentReference"/>
         </w:rPr>
         <w:commentReference w:id="9"/>
       </w:r>
@@ -1071,7 +1134,7 @@
     </w:p>
     <w:p>
       <w:pPr>
-        <w:pStyle w:val="Cm"/>
+        <w:pStyle w:val="Title"/>
         <w:numPr>
           <w:ilvl w:val="0"/>
           <w:numId w:val="1"/>
@@ -1096,7 +1159,7 @@
     </w:p>
     <w:p>
       <w:pPr>
-        <w:pStyle w:val="Cm"/>
+        <w:pStyle w:val="Title"/>
         <w:spacing w:before="120" w:after="120"/>
         <w:ind w:right="0"/>
         <w:jc w:val="both"/>
@@ -1134,7 +1197,7 @@
       <w:commentRangeEnd w:id="10"/>
       <w:r>
         <w:rPr>
-          <w:rStyle w:val="Jegyzethivatkozs"/>
+          <w:rStyle w:val="CommentReference"/>
         </w:rPr>
         <w:commentReference w:id="10"/>
       </w:r>
@@ -1160,7 +1223,7 @@
       <w:commentRangeEnd w:id="11"/>
       <w:r>
         <w:rPr>
-          <w:rStyle w:val="Jegyzethivatkozs"/>
+          <w:rStyle w:val="CommentReference"/>
         </w:rPr>
         <w:commentReference w:id="11"/>
       </w:r>
@@ -1216,7 +1279,7 @@
     </w:p>
     <w:p>
       <w:pPr>
-        <w:pStyle w:val="Cm"/>
+        <w:pStyle w:val="Title"/>
         <w:numPr>
           <w:ilvl w:val="0"/>
           <w:numId w:val="1"/>
@@ -1241,7 +1304,7 @@
     </w:p>
     <w:p>
       <w:pPr>
-        <w:pStyle w:val="Cm"/>
+        <w:pStyle w:val="Title"/>
         <w:spacing w:before="120" w:after="120"/>
         <w:ind w:right="0"/>
         <w:jc w:val="both"/>
@@ -1288,7 +1351,7 @@
       <w:commentRangeEnd w:id="12"/>
       <w:r>
         <w:rPr>
-          <w:rStyle w:val="Jegyzethivatkozs"/>
+          <w:rStyle w:val="CommentReference"/>
         </w:rPr>
         <w:commentReference w:id="12"/>
       </w:r>
@@ -1314,7 +1377,7 @@
       <w:commentRangeEnd w:id="13"/>
       <w:r>
         <w:rPr>
-          <w:rStyle w:val="Jegyzethivatkozs"/>
+          <w:rStyle w:val="CommentReference"/>
         </w:rPr>
         <w:commentReference w:id="13"/>
       </w:r>
@@ -1360,7 +1423,7 @@
       <w:commentRangeEnd w:id="14"/>
       <w:r>
         <w:rPr>
-          <w:rStyle w:val="Jegyzethivatkozs"/>
+          <w:rStyle w:val="CommentReference"/>
         </w:rPr>
         <w:commentReference w:id="14"/>
       </w:r>
@@ -1376,7 +1439,7 @@
     </w:p>
     <w:p>
       <w:pPr>
-        <w:pStyle w:val="Cm"/>
+        <w:pStyle w:val="Title"/>
         <w:numPr>
           <w:ilvl w:val="0"/>
           <w:numId w:val="1"/>
@@ -1443,7 +1506,7 @@
     </w:p>
     <w:p>
       <w:pPr>
-        <w:pStyle w:val="Cm"/>
+        <w:pStyle w:val="Title"/>
         <w:numPr>
           <w:ilvl w:val="0"/>
           <w:numId w:val="1"/>
@@ -1468,7 +1531,7 @@
     </w:p>
     <w:p>
       <w:pPr>
-        <w:pStyle w:val="Cm"/>
+        <w:pStyle w:val="Title"/>
         <w:spacing w:before="120" w:after="120"/>
         <w:ind w:right="0"/>
         <w:jc w:val="both"/>
@@ -1510,7 +1573,7 @@
 
 <file path=word/comments.xml><?xml version="1.0" encoding="utf-8"?>
 <w:comments xmlns:wpc="http://schemas.microsoft.com/office/word/2010/wordprocessingCanvas" xmlns:mc="http://schemas.openxmlformats.org/markup-compatibility/2006" xmlns:o="urn:schemas-microsoft-com:office:office" xmlns:r="http://schemas.openxmlformats.org/officeDocument/2006/relationships" xmlns:m="http://schemas.openxmlformats.org/officeDocument/2006/math" xmlns:v="urn:schemas-microsoft-com:vml" xmlns:wp14="http://schemas.microsoft.com/office/word/2010/wordprocessingDrawing" xmlns:wp="http://schemas.openxmlformats.org/drawingml/2006/wordprocessingDrawing" xmlns:w10="urn:schemas-microsoft-com:office:word" xmlns:w="http://schemas.openxmlformats.org/wordprocessingml/2006/main" xmlns:w14="http://schemas.microsoft.com/office/word/2010/wordml" xmlns:w15="http://schemas.microsoft.com/office/word/2012/wordml" xmlns:wpg="http://schemas.microsoft.com/office/word/2010/wordprocessingGroup" xmlns:wpi="http://schemas.microsoft.com/office/word/2010/wordprocessingInk" xmlns:wne="http://schemas.microsoft.com/office/word/2006/wordml" xmlns:wps="http://schemas.microsoft.com/office/word/2010/wordprocessingShape" mc:Ignorable="w14 w15 wp14">
-  <w:comment w:id="1" w:author="Balázs Nagy" w:date="2016-10-01T20:27:00Z" w:initials="NB">
+  <w:comment w:id="0" w:author="Balázs Nagy" w:date="2016-10-01T20:27:00Z" w:initials="NB">
     <w:p>
       <w:r>
         <w:annotationRef/>
@@ -1523,11 +1586,11 @@
   <w:comment w:id="3" w:author="Stogica Mate" w:date="2016-10-02T13:10:00Z" w:initials="SM">
     <w:p>
       <w:pPr>
-        <w:pStyle w:val="Jegyzetszveg"/>
-      </w:pPr>
-      <w:r>
-        <w:rPr>
-          <w:rStyle w:val="Jegyzethivatkozs"/>
+        <w:pStyle w:val="CommentText"/>
+      </w:pPr>
+      <w:r>
+        <w:rPr>
+          <w:rStyle w:val="CommentReference"/>
         </w:rPr>
         <w:annotationRef/>
       </w:r>
@@ -1539,11 +1602,11 @@
   <w:comment w:id="2" w:author="zoltán lux" w:date="2016-10-02T15:39:00Z" w:initials="zl">
     <w:p>
       <w:pPr>
-        <w:pStyle w:val="Jegyzetszveg"/>
-      </w:pPr>
-      <w:r>
-        <w:rPr>
-          <w:rStyle w:val="Jegyzethivatkozs"/>
+        <w:pStyle w:val="CommentText"/>
+      </w:pPr>
+      <w:r>
+        <w:rPr>
+          <w:rStyle w:val="CommentReference"/>
         </w:rPr>
         <w:annotationRef/>
       </w:r>
@@ -1555,11 +1618,11 @@
   <w:comment w:id="4" w:author="zoltán lux" w:date="2016-10-02T15:50:00Z" w:initials="zl">
     <w:p>
       <w:pPr>
-        <w:pStyle w:val="Jegyzetszveg"/>
-      </w:pPr>
-      <w:r>
-        <w:rPr>
-          <w:rStyle w:val="Jegyzethivatkozs"/>
+        <w:pStyle w:val="CommentText"/>
+      </w:pPr>
+      <w:r>
+        <w:rPr>
+          <w:rStyle w:val="CommentReference"/>
         </w:rPr>
         <w:annotationRef/>
       </w:r>
@@ -1576,11 +1639,11 @@
   <w:comment w:id="5" w:author="Stogica Mate" w:date="2016-10-02T13:12:00Z" w:initials="SM">
     <w:p>
       <w:pPr>
-        <w:pStyle w:val="Jegyzetszveg"/>
-      </w:pPr>
-      <w:r>
-        <w:rPr>
-          <w:rStyle w:val="Jegyzethivatkozs"/>
+        <w:pStyle w:val="CommentText"/>
+      </w:pPr>
+      <w:r>
+        <w:rPr>
+          <w:rStyle w:val="CommentReference"/>
         </w:rPr>
         <w:annotationRef/>
       </w:r>
@@ -1597,11 +1660,11 @@
   <w:comment w:id="6" w:author="Vendég" w:date="2016-10-02T12:04:00Z" w:initials="Ve">
     <w:p>
       <w:pPr>
-        <w:pStyle w:val="Jegyzetszveg"/>
-      </w:pPr>
-      <w:r>
-        <w:rPr>
-          <w:rStyle w:val="Jegyzethivatkozs"/>
+        <w:pStyle w:val="CommentText"/>
+      </w:pPr>
+      <w:r>
+        <w:rPr>
+          <w:rStyle w:val="CommentReference"/>
         </w:rPr>
         <w:annotationRef/>
       </w:r>
@@ -1618,11 +1681,11 @@
   <w:comment w:id="7" w:author="Vendég" w:date="2016-10-02T12:05:00Z" w:initials="Ve">
     <w:p>
       <w:pPr>
-        <w:pStyle w:val="Jegyzetszveg"/>
-      </w:pPr>
-      <w:r>
-        <w:rPr>
-          <w:rStyle w:val="Jegyzethivatkozs"/>
+        <w:pStyle w:val="CommentText"/>
+      </w:pPr>
+      <w:r>
+        <w:rPr>
+          <w:rStyle w:val="CommentReference"/>
         </w:rPr>
         <w:annotationRef/>
       </w:r>
@@ -1639,11 +1702,11 @@
   <w:comment w:id="8" w:author="Vendég" w:date="2016-10-02T12:06:00Z" w:initials="Ve">
     <w:p>
       <w:pPr>
-        <w:pStyle w:val="Jegyzetszveg"/>
-      </w:pPr>
-      <w:r>
-        <w:rPr>
-          <w:rStyle w:val="Jegyzethivatkozs"/>
+        <w:pStyle w:val="CommentText"/>
+      </w:pPr>
+      <w:r>
+        <w:rPr>
+          <w:rStyle w:val="CommentReference"/>
         </w:rPr>
         <w:annotationRef/>
       </w:r>
@@ -1660,11 +1723,11 @@
   <w:comment w:id="9" w:author="Vendég" w:date="2016-10-02T12:07:00Z" w:initials="Ve">
     <w:p>
       <w:pPr>
-        <w:pStyle w:val="Jegyzetszveg"/>
-      </w:pPr>
-      <w:r>
-        <w:rPr>
-          <w:rStyle w:val="Jegyzethivatkozs"/>
+        <w:pStyle w:val="CommentText"/>
+      </w:pPr>
+      <w:r>
+        <w:rPr>
+          <w:rStyle w:val="CommentReference"/>
         </w:rPr>
         <w:annotationRef/>
       </w:r>
@@ -1697,11 +1760,11 @@
   <w:comment w:id="10" w:author="Vendég" w:date="2016-10-02T12:08:00Z" w:initials="Ve">
     <w:p>
       <w:pPr>
-        <w:pStyle w:val="Jegyzetszveg"/>
-      </w:pPr>
-      <w:r>
-        <w:rPr>
-          <w:rStyle w:val="Jegyzethivatkozs"/>
+        <w:pStyle w:val="CommentText"/>
+      </w:pPr>
+      <w:r>
+        <w:rPr>
+          <w:rStyle w:val="CommentReference"/>
         </w:rPr>
         <w:annotationRef/>
       </w:r>
@@ -1718,11 +1781,11 @@
   <w:comment w:id="11" w:author="Vendég" w:date="2016-10-02T12:50:00Z" w:initials="Ve">
     <w:p>
       <w:pPr>
-        <w:pStyle w:val="Jegyzetszveg"/>
-      </w:pPr>
-      <w:r>
-        <w:rPr>
-          <w:rStyle w:val="Jegyzethivatkozs"/>
+        <w:pStyle w:val="CommentText"/>
+      </w:pPr>
+      <w:r>
+        <w:rPr>
+          <w:rStyle w:val="CommentReference"/>
         </w:rPr>
         <w:annotationRef/>
       </w:r>
@@ -1736,11 +1799,11 @@
   <w:comment w:id="12" w:author="Vendég" w:date="2016-10-02T12:08:00Z" w:initials="Ve">
     <w:p>
       <w:pPr>
-        <w:pStyle w:val="Jegyzetszveg"/>
-      </w:pPr>
-      <w:r>
-        <w:rPr>
-          <w:rStyle w:val="Jegyzethivatkozs"/>
+        <w:pStyle w:val="CommentText"/>
+      </w:pPr>
+      <w:r>
+        <w:rPr>
+          <w:rStyle w:val="CommentReference"/>
         </w:rPr>
         <w:annotationRef/>
       </w:r>
@@ -1757,11 +1820,11 @@
   <w:comment w:id="13" w:author="Stogica Mate" w:date="2016-10-02T13:13:00Z" w:initials="SM">
     <w:p>
       <w:pPr>
-        <w:pStyle w:val="Jegyzetszveg"/>
-      </w:pPr>
-      <w:r>
-        <w:rPr>
-          <w:rStyle w:val="Jegyzethivatkozs"/>
+        <w:pStyle w:val="CommentText"/>
+      </w:pPr>
+      <w:r>
+        <w:rPr>
+          <w:rStyle w:val="CommentReference"/>
         </w:rPr>
         <w:annotationRef/>
       </w:r>
@@ -1773,11 +1836,11 @@
   <w:comment w:id="14" w:author="Vendég" w:date="2016-10-02T12:09:00Z" w:initials="Ve">
     <w:p>
       <w:pPr>
-        <w:pStyle w:val="Jegyzetszveg"/>
-      </w:pPr>
-      <w:r>
-        <w:rPr>
-          <w:rStyle w:val="Jegyzethivatkozs"/>
+        <w:pStyle w:val="CommentText"/>
+      </w:pPr>
+      <w:r>
+        <w:rPr>
+          <w:rStyle w:val="CommentReference"/>
         </w:rPr>
         <w:annotationRef/>
       </w:r>
@@ -1871,7 +1934,7 @@
           <w:sdtContent>
             <w:p>
               <w:pPr>
-                <w:pStyle w:val="llb"/>
+                <w:pStyle w:val="Footer"/>
               </w:pPr>
               <w:r>
                 <w:fldChar w:fldCharType="begin"/>
@@ -1901,7 +1964,7 @@
         </w:tcPr>
         <w:p>
           <w:pPr>
-            <w:pStyle w:val="llb"/>
+            <w:pStyle w:val="Footer"/>
           </w:pPr>
         </w:p>
       </w:tc>
@@ -1911,7 +1974,7 @@
         </w:tcPr>
         <w:p>
           <w:pPr>
-            <w:pStyle w:val="llb"/>
+            <w:pStyle w:val="Footer"/>
           </w:pPr>
         </w:p>
       </w:tc>
@@ -1919,7 +1982,7 @@
   </w:tbl>
   <w:p>
     <w:pPr>
-      <w:pStyle w:val="llb"/>
+      <w:pStyle w:val="Footer"/>
     </w:pPr>
   </w:p>
 </w:ftr>
@@ -1959,7 +2022,7 @@
     <w:lvl w:ilvl="0">
       <w:start w:val="1"/>
       <w:numFmt w:val="bullet"/>
-      <w:pStyle w:val="Felsorols"/>
+      <w:pStyle w:val="ListBullet"/>
       <w:lvlText w:val=""/>
       <w:lvlJc w:val="left"/>
       <w:pPr>
@@ -2651,15 +2714,15 @@
     <w:lsdException w:name="List Table 6 Colorful Accent 6" w:uiPriority="51"/>
     <w:lsdException w:name="List Table 7 Colorful Accent 6" w:uiPriority="52"/>
   </w:latentStyles>
-  <w:style w:type="paragraph" w:default="1" w:styleId="Norml">
+  <w:style w:type="paragraph" w:default="1" w:styleId="Normal">
     <w:name w:val="Normal"/>
     <w:qFormat/>
   </w:style>
-  <w:style w:type="paragraph" w:styleId="Cmsor1">
+  <w:style w:type="paragraph" w:styleId="Heading1">
     <w:name w:val="heading 1"/>
-    <w:basedOn w:val="Norml"/>
-    <w:next w:val="Norml"/>
-    <w:link w:val="Cmsor1Char"/>
+    <w:basedOn w:val="Normal"/>
+    <w:next w:val="Normal"/>
+    <w:link w:val="Heading1Char"/>
     <w:uiPriority w:val="9"/>
     <w:qFormat/>
     <w:pPr>
@@ -2677,11 +2740,11 @@
       <w:szCs w:val="32"/>
     </w:rPr>
   </w:style>
-  <w:style w:type="paragraph" w:styleId="Cmsor2">
+  <w:style w:type="paragraph" w:styleId="Heading2">
     <w:name w:val="heading 2"/>
-    <w:basedOn w:val="Norml"/>
-    <w:next w:val="Norml"/>
-    <w:link w:val="Cmsor2Char"/>
+    <w:basedOn w:val="Normal"/>
+    <w:next w:val="Normal"/>
+    <w:link w:val="Heading2Char"/>
     <w:uiPriority w:val="9"/>
     <w:semiHidden/>
     <w:unhideWhenUsed/>
@@ -2699,11 +2762,11 @@
       <w:szCs w:val="26"/>
     </w:rPr>
   </w:style>
-  <w:style w:type="paragraph" w:styleId="Cmsor3">
+  <w:style w:type="paragraph" w:styleId="Heading3">
     <w:name w:val="heading 3"/>
-    <w:basedOn w:val="Norml"/>
-    <w:next w:val="Norml"/>
-    <w:link w:val="Cmsor3Char"/>
+    <w:basedOn w:val="Normal"/>
+    <w:next w:val="Normal"/>
+    <w:link w:val="Heading3Char"/>
     <w:uiPriority w:val="9"/>
     <w:semiHidden/>
     <w:unhideWhenUsed/>
@@ -2721,11 +2784,11 @@
       <w:sz w:val="44"/>
     </w:rPr>
   </w:style>
-  <w:style w:type="paragraph" w:styleId="Cmsor4">
+  <w:style w:type="paragraph" w:styleId="Heading4">
     <w:name w:val="heading 4"/>
-    <w:basedOn w:val="Norml"/>
-    <w:next w:val="Norml"/>
-    <w:link w:val="Cmsor4Char"/>
+    <w:basedOn w:val="Normal"/>
+    <w:next w:val="Normal"/>
+    <w:link w:val="Heading4Char"/>
     <w:uiPriority w:val="9"/>
     <w:semiHidden/>
     <w:unhideWhenUsed/>
@@ -2744,11 +2807,11 @@
       <w:sz w:val="40"/>
     </w:rPr>
   </w:style>
-  <w:style w:type="paragraph" w:styleId="Cmsor5">
+  <w:style w:type="paragraph" w:styleId="Heading5">
     <w:name w:val="heading 5"/>
-    <w:basedOn w:val="Norml"/>
-    <w:next w:val="Norml"/>
-    <w:link w:val="Cmsor5Char"/>
+    <w:basedOn w:val="Normal"/>
+    <w:next w:val="Normal"/>
+    <w:link w:val="Heading5Char"/>
     <w:uiPriority w:val="9"/>
     <w:semiHidden/>
     <w:unhideWhenUsed/>
@@ -2766,11 +2829,11 @@
       <w:sz w:val="40"/>
     </w:rPr>
   </w:style>
-  <w:style w:type="paragraph" w:styleId="Cmsor6">
+  <w:style w:type="paragraph" w:styleId="Heading6">
     <w:name w:val="heading 6"/>
-    <w:basedOn w:val="Norml"/>
-    <w:next w:val="Norml"/>
-    <w:link w:val="Cmsor6Char"/>
+    <w:basedOn w:val="Normal"/>
+    <w:next w:val="Normal"/>
+    <w:link w:val="Heading6Char"/>
     <w:uiPriority w:val="9"/>
     <w:semiHidden/>
     <w:unhideWhenUsed/>
@@ -2787,11 +2850,11 @@
       <w:sz w:val="40"/>
     </w:rPr>
   </w:style>
-  <w:style w:type="paragraph" w:styleId="Cmsor7">
+  <w:style w:type="paragraph" w:styleId="Heading7">
     <w:name w:val="heading 7"/>
-    <w:basedOn w:val="Norml"/>
-    <w:next w:val="Norml"/>
-    <w:link w:val="Cmsor7Char"/>
+    <w:basedOn w:val="Normal"/>
+    <w:next w:val="Normal"/>
+    <w:link w:val="Heading7Char"/>
     <w:uiPriority w:val="9"/>
     <w:semiHidden/>
     <w:unhideWhenUsed/>
@@ -2810,11 +2873,11 @@
       <w:sz w:val="32"/>
     </w:rPr>
   </w:style>
-  <w:style w:type="paragraph" w:styleId="Cmsor8">
+  <w:style w:type="paragraph" w:styleId="Heading8">
     <w:name w:val="heading 8"/>
-    <w:basedOn w:val="Norml"/>
-    <w:next w:val="Norml"/>
-    <w:link w:val="Cmsor8Char"/>
+    <w:basedOn w:val="Normal"/>
+    <w:next w:val="Normal"/>
+    <w:link w:val="Heading8Char"/>
     <w:uiPriority w:val="9"/>
     <w:semiHidden/>
     <w:unhideWhenUsed/>
@@ -2833,11 +2896,11 @@
       <w:szCs w:val="21"/>
     </w:rPr>
   </w:style>
-  <w:style w:type="paragraph" w:styleId="Cmsor9">
+  <w:style w:type="paragraph" w:styleId="Heading9">
     <w:name w:val="heading 9"/>
-    <w:basedOn w:val="Norml"/>
-    <w:next w:val="Norml"/>
-    <w:link w:val="Cmsor9Char"/>
+    <w:basedOn w:val="Normal"/>
+    <w:next w:val="Normal"/>
+    <w:link w:val="Heading9Char"/>
     <w:uiPriority w:val="9"/>
     <w:semiHidden/>
     <w:unhideWhenUsed/>
@@ -2855,13 +2918,13 @@
       <w:szCs w:val="21"/>
     </w:rPr>
   </w:style>
-  <w:style w:type="character" w:default="1" w:styleId="Bekezdsalapbettpusa">
+  <w:style w:type="character" w:default="1" w:styleId="DefaultParagraphFont">
     <w:name w:val="Default Paragraph Font"/>
     <w:uiPriority w:val="1"/>
     <w:semiHidden/>
     <w:unhideWhenUsed/>
   </w:style>
-  <w:style w:type="table" w:default="1" w:styleId="Normltblzat">
+  <w:style w:type="table" w:default="1" w:styleId="TableNormal">
     <w:name w:val="Normal Table"/>
     <w:uiPriority w:val="99"/>
     <w:semiHidden/>
@@ -2876,16 +2939,16 @@
       </w:tblCellMar>
     </w:tblPr>
   </w:style>
-  <w:style w:type="numbering" w:default="1" w:styleId="Nemlista">
+  <w:style w:type="numbering" w:default="1" w:styleId="NoList">
     <w:name w:val="No List"/>
     <w:uiPriority w:val="99"/>
     <w:semiHidden/>
     <w:unhideWhenUsed/>
   </w:style>
-  <w:style w:type="paragraph" w:styleId="Cm">
+  <w:style w:type="paragraph" w:styleId="Title">
     <w:name w:val="Title"/>
-    <w:basedOn w:val="Norml"/>
-    <w:link w:val="CmChar"/>
+    <w:basedOn w:val="Normal"/>
+    <w:link w:val="TitleChar"/>
     <w:uiPriority w:val="10"/>
     <w:qFormat/>
     <w:pPr>
@@ -2902,10 +2965,10 @@
       <w:szCs w:val="56"/>
     </w:rPr>
   </w:style>
-  <w:style w:type="character" w:customStyle="1" w:styleId="CmChar">
-    <w:name w:val="Cím Char"/>
-    <w:basedOn w:val="Bekezdsalapbettpusa"/>
-    <w:link w:val="Cm"/>
+  <w:style w:type="character" w:customStyle="1" w:styleId="TitleChar">
+    <w:name w:val="Title Char"/>
+    <w:basedOn w:val="DefaultParagraphFont"/>
+    <w:link w:val="Title"/>
     <w:uiPriority w:val="10"/>
     <w:rPr>
       <w:rFonts w:asciiTheme="majorHAnsi" w:eastAsiaTheme="majorEastAsia" w:hAnsiTheme="majorHAnsi" w:cstheme="majorBidi"/>
@@ -2916,10 +2979,10 @@
       <w:szCs w:val="56"/>
     </w:rPr>
   </w:style>
-  <w:style w:type="character" w:customStyle="1" w:styleId="Cmsor1Char">
-    <w:name w:val="Címsor 1 Char"/>
-    <w:basedOn w:val="Bekezdsalapbettpusa"/>
-    <w:link w:val="Cmsor1"/>
+  <w:style w:type="character" w:customStyle="1" w:styleId="Heading1Char">
+    <w:name w:val="Heading 1 Char"/>
+    <w:basedOn w:val="DefaultParagraphFont"/>
+    <w:link w:val="Heading1"/>
     <w:uiPriority w:val="9"/>
     <w:rPr>
       <w:rFonts w:asciiTheme="majorHAnsi" w:eastAsiaTheme="majorEastAsia" w:hAnsiTheme="majorHAnsi" w:cstheme="majorBidi"/>
@@ -2929,11 +2992,11 @@
       <w:szCs w:val="32"/>
     </w:rPr>
   </w:style>
-  <w:style w:type="paragraph" w:styleId="Idzet">
+  <w:style w:type="paragraph" w:styleId="Quote">
     <w:name w:val="Quote"/>
-    <w:basedOn w:val="Norml"/>
-    <w:next w:val="Norml"/>
-    <w:link w:val="IdzetChar"/>
+    <w:basedOn w:val="Normal"/>
+    <w:next w:val="Normal"/>
+    <w:link w:val="QuoteChar"/>
     <w:uiPriority w:val="29"/>
     <w:qFormat/>
     <w:pPr>
@@ -2947,10 +3010,10 @@
       <w:sz w:val="36"/>
     </w:rPr>
   </w:style>
-  <w:style w:type="character" w:customStyle="1" w:styleId="IdzetChar">
-    <w:name w:val="Idézet Char"/>
-    <w:basedOn w:val="Bekezdsalapbettpusa"/>
-    <w:link w:val="Idzet"/>
+  <w:style w:type="character" w:customStyle="1" w:styleId="QuoteChar">
+    <w:name w:val="Quote Char"/>
+    <w:basedOn w:val="DefaultParagraphFont"/>
+    <w:link w:val="Quote"/>
     <w:uiPriority w:val="29"/>
     <w:rPr>
       <w:rFonts w:asciiTheme="majorHAnsi" w:hAnsiTheme="majorHAnsi"/>
@@ -2960,9 +3023,9 @@
       <w:sz w:val="36"/>
     </w:rPr>
   </w:style>
-  <w:style w:type="paragraph" w:styleId="Felsorols">
+  <w:style w:type="paragraph" w:styleId="ListBullet">
     <w:name w:val="List Bullet"/>
-    <w:basedOn w:val="Norml"/>
+    <w:basedOn w:val="Normal"/>
     <w:uiPriority w:val="9"/>
     <w:qFormat/>
     <w:pPr>
@@ -2976,10 +3039,10 @@
       <w:ind w:left="432" w:hanging="432"/>
     </w:pPr>
   </w:style>
-  <w:style w:type="character" w:customStyle="1" w:styleId="Cmsor2Char">
-    <w:name w:val="Címsor 2 Char"/>
-    <w:basedOn w:val="Bekezdsalapbettpusa"/>
-    <w:link w:val="Cmsor2"/>
+  <w:style w:type="character" w:customStyle="1" w:styleId="Heading2Char">
+    <w:name w:val="Heading 2 Char"/>
+    <w:basedOn w:val="DefaultParagraphFont"/>
+    <w:link w:val="Heading2"/>
     <w:uiPriority w:val="9"/>
     <w:semiHidden/>
     <w:rPr>
@@ -2989,9 +3052,9 @@
       <w:szCs w:val="26"/>
     </w:rPr>
   </w:style>
-  <w:style w:type="table" w:styleId="Rcsostblzat">
+  <w:style w:type="table" w:styleId="TableGrid">
     <w:name w:val="Table Grid"/>
-    <w:basedOn w:val="Normltblzat"/>
+    <w:basedOn w:val="TableNormal"/>
     <w:uiPriority w:val="39"/>
     <w:pPr>
       <w:spacing w:after="0" w:line="240" w:lineRule="auto"/>
@@ -3009,7 +3072,7 @@
   </w:style>
   <w:style w:type="table" w:customStyle="1" w:styleId="BoldReport">
     <w:name w:val="Bold Report"/>
-    <w:basedOn w:val="Normltblzat"/>
+    <w:basedOn w:val="TableNormal"/>
     <w:uiPriority w:val="99"/>
     <w:pPr>
       <w:spacing w:before="120" w:after="120" w:line="240" w:lineRule="auto"/>
@@ -3051,10 +3114,10 @@
       </w:rPr>
     </w:tblStylePr>
   </w:style>
-  <w:style w:type="character" w:customStyle="1" w:styleId="Cmsor3Char">
-    <w:name w:val="Címsor 3 Char"/>
-    <w:basedOn w:val="Bekezdsalapbettpusa"/>
-    <w:link w:val="Cmsor3"/>
+  <w:style w:type="character" w:customStyle="1" w:styleId="Heading3Char">
+    <w:name w:val="Heading 3 Char"/>
+    <w:basedOn w:val="DefaultParagraphFont"/>
+    <w:link w:val="Heading3"/>
     <w:uiPriority w:val="9"/>
     <w:semiHidden/>
     <w:rPr>
@@ -3065,10 +3128,10 @@
       <w:szCs w:val="24"/>
     </w:rPr>
   </w:style>
-  <w:style w:type="character" w:customStyle="1" w:styleId="Cmsor4Char">
-    <w:name w:val="Címsor 4 Char"/>
-    <w:basedOn w:val="Bekezdsalapbettpusa"/>
-    <w:link w:val="Cmsor4"/>
+  <w:style w:type="character" w:customStyle="1" w:styleId="Heading4Char">
+    <w:name w:val="Heading 4 Char"/>
+    <w:basedOn w:val="DefaultParagraphFont"/>
+    <w:link w:val="Heading4"/>
     <w:uiPriority w:val="9"/>
     <w:semiHidden/>
     <w:rPr>
@@ -3079,26 +3142,26 @@
       <w:sz w:val="40"/>
     </w:rPr>
   </w:style>
-  <w:style w:type="paragraph" w:styleId="llb">
+  <w:style w:type="paragraph" w:styleId="Footer">
     <w:name w:val="footer"/>
-    <w:basedOn w:val="Norml"/>
-    <w:link w:val="llbChar"/>
+    <w:basedOn w:val="Normal"/>
+    <w:link w:val="FooterChar"/>
     <w:uiPriority w:val="99"/>
     <w:unhideWhenUsed/>
     <w:pPr>
       <w:spacing w:after="0" w:line="240" w:lineRule="auto"/>
     </w:pPr>
   </w:style>
-  <w:style w:type="character" w:customStyle="1" w:styleId="llbChar">
-    <w:name w:val="Élőláb Char"/>
-    <w:basedOn w:val="Bekezdsalapbettpusa"/>
-    <w:link w:val="llb"/>
+  <w:style w:type="character" w:customStyle="1" w:styleId="FooterChar">
+    <w:name w:val="Footer Char"/>
+    <w:basedOn w:val="DefaultParagraphFont"/>
+    <w:link w:val="Footer"/>
     <w:uiPriority w:val="99"/>
   </w:style>
-  <w:style w:type="character" w:customStyle="1" w:styleId="Cmsor5Char">
-    <w:name w:val="Címsor 5 Char"/>
-    <w:basedOn w:val="Bekezdsalapbettpusa"/>
-    <w:link w:val="Cmsor5"/>
+  <w:style w:type="character" w:customStyle="1" w:styleId="Heading5Char">
+    <w:name w:val="Heading 5 Char"/>
+    <w:basedOn w:val="DefaultParagraphFont"/>
+    <w:link w:val="Heading5"/>
     <w:uiPriority w:val="9"/>
     <w:semiHidden/>
     <w:rPr>
@@ -3108,10 +3171,10 @@
       <w:sz w:val="40"/>
     </w:rPr>
   </w:style>
-  <w:style w:type="character" w:customStyle="1" w:styleId="Cmsor6Char">
-    <w:name w:val="Címsor 6 Char"/>
-    <w:basedOn w:val="Bekezdsalapbettpusa"/>
-    <w:link w:val="Cmsor6"/>
+  <w:style w:type="character" w:customStyle="1" w:styleId="Heading6Char">
+    <w:name w:val="Heading 6 Char"/>
+    <w:basedOn w:val="DefaultParagraphFont"/>
+    <w:link w:val="Heading6"/>
     <w:uiPriority w:val="9"/>
     <w:semiHidden/>
     <w:rPr>
@@ -3120,10 +3183,10 @@
       <w:sz w:val="40"/>
     </w:rPr>
   </w:style>
-  <w:style w:type="character" w:customStyle="1" w:styleId="Cmsor7Char">
-    <w:name w:val="Címsor 7 Char"/>
-    <w:basedOn w:val="Bekezdsalapbettpusa"/>
-    <w:link w:val="Cmsor7"/>
+  <w:style w:type="character" w:customStyle="1" w:styleId="Heading7Char">
+    <w:name w:val="Heading 7 Char"/>
+    <w:basedOn w:val="DefaultParagraphFont"/>
+    <w:link w:val="Heading7"/>
     <w:uiPriority w:val="9"/>
     <w:semiHidden/>
     <w:rPr>
@@ -3134,10 +3197,10 @@
       <w:sz w:val="32"/>
     </w:rPr>
   </w:style>
-  <w:style w:type="character" w:customStyle="1" w:styleId="Cmsor8Char">
-    <w:name w:val="Címsor 8 Char"/>
-    <w:basedOn w:val="Bekezdsalapbettpusa"/>
-    <w:link w:val="Cmsor8"/>
+  <w:style w:type="character" w:customStyle="1" w:styleId="Heading8Char">
+    <w:name w:val="Heading 8 Char"/>
+    <w:basedOn w:val="DefaultParagraphFont"/>
+    <w:link w:val="Heading8"/>
     <w:uiPriority w:val="9"/>
     <w:semiHidden/>
     <w:rPr>
@@ -3148,10 +3211,10 @@
       <w:szCs w:val="21"/>
     </w:rPr>
   </w:style>
-  <w:style w:type="character" w:customStyle="1" w:styleId="Cmsor9Char">
-    <w:name w:val="Címsor 9 Char"/>
-    <w:basedOn w:val="Bekezdsalapbettpusa"/>
-    <w:link w:val="Cmsor9"/>
+  <w:style w:type="character" w:customStyle="1" w:styleId="Heading9Char">
+    <w:name w:val="Heading 9 Char"/>
+    <w:basedOn w:val="DefaultParagraphFont"/>
+    <w:link w:val="Heading9"/>
     <w:uiPriority w:val="9"/>
     <w:semiHidden/>
     <w:rPr>
@@ -3161,10 +3224,10 @@
       <w:szCs w:val="21"/>
     </w:rPr>
   </w:style>
-  <w:style w:type="paragraph" w:styleId="lfej">
+  <w:style w:type="paragraph" w:styleId="Header">
     <w:name w:val="header"/>
-    <w:basedOn w:val="Norml"/>
-    <w:link w:val="lfejChar"/>
+    <w:basedOn w:val="Normal"/>
+    <w:link w:val="HeaderChar"/>
     <w:uiPriority w:val="99"/>
     <w:semiHidden/>
     <w:unhideWhenUsed/>
@@ -3172,10 +3235,10 @@
       <w:spacing w:after="0" w:line="240" w:lineRule="auto"/>
     </w:pPr>
   </w:style>
-  <w:style w:type="paragraph" w:styleId="Alcm">
+  <w:style w:type="paragraph" w:styleId="Subtitle">
     <w:name w:val="Subtitle"/>
-    <w:basedOn w:val="Norml"/>
-    <w:link w:val="AlcmChar"/>
+    <w:basedOn w:val="Normal"/>
+    <w:link w:val="SubtitleChar"/>
     <w:uiPriority w:val="11"/>
     <w:semiHidden/>
     <w:unhideWhenUsed/>
@@ -3192,10 +3255,10 @@
       <w:szCs w:val="22"/>
     </w:rPr>
   </w:style>
-  <w:style w:type="character" w:customStyle="1" w:styleId="AlcmChar">
-    <w:name w:val="Alcím Char"/>
-    <w:basedOn w:val="Bekezdsalapbettpusa"/>
-    <w:link w:val="Alcm"/>
+  <w:style w:type="character" w:customStyle="1" w:styleId="SubtitleChar">
+    <w:name w:val="Subtitle Char"/>
+    <w:basedOn w:val="DefaultParagraphFont"/>
+    <w:link w:val="Subtitle"/>
     <w:uiPriority w:val="11"/>
     <w:semiHidden/>
     <w:rPr>
@@ -3205,16 +3268,16 @@
       <w:szCs w:val="22"/>
     </w:rPr>
   </w:style>
-  <w:style w:type="character" w:customStyle="1" w:styleId="lfejChar">
-    <w:name w:val="Élőfej Char"/>
-    <w:basedOn w:val="Bekezdsalapbettpusa"/>
-    <w:link w:val="lfej"/>
+  <w:style w:type="character" w:customStyle="1" w:styleId="HeaderChar">
+    <w:name w:val="Header Char"/>
+    <w:basedOn w:val="DefaultParagraphFont"/>
+    <w:link w:val="Header"/>
     <w:uiPriority w:val="99"/>
     <w:semiHidden/>
   </w:style>
-  <w:style w:type="table" w:styleId="Tblzatrcsos1vilgos1jellszn">
+  <w:style w:type="table" w:styleId="GridTable1Light-Accent1">
     <w:name w:val="Grid Table 1 Light Accent 1"/>
-    <w:basedOn w:val="Normltblzat"/>
+    <w:basedOn w:val="TableNormal"/>
     <w:uiPriority w:val="46"/>
     <w:pPr>
       <w:spacing w:after="0" w:line="240" w:lineRule="auto"/>
@@ -3268,10 +3331,10 @@
       </w:rPr>
     </w:tblStylePr>
   </w:style>
-  <w:style w:type="paragraph" w:styleId="Jegyzetszveg">
+  <w:style w:type="paragraph" w:styleId="CommentText">
     <w:name w:val="annotation text"/>
-    <w:basedOn w:val="Norml"/>
-    <w:link w:val="JegyzetszvegChar"/>
+    <w:basedOn w:val="Normal"/>
+    <w:link w:val="CommentTextChar"/>
     <w:uiPriority w:val="99"/>
     <w:semiHidden/>
     <w:unhideWhenUsed/>
@@ -3279,16 +3342,16 @@
       <w:spacing w:line="240" w:lineRule="auto"/>
     </w:pPr>
   </w:style>
-  <w:style w:type="character" w:customStyle="1" w:styleId="JegyzetszvegChar">
-    <w:name w:val="Jegyzetszöveg Char"/>
-    <w:basedOn w:val="Bekezdsalapbettpusa"/>
-    <w:link w:val="Jegyzetszveg"/>
+  <w:style w:type="character" w:customStyle="1" w:styleId="CommentTextChar">
+    <w:name w:val="Comment Text Char"/>
+    <w:basedOn w:val="DefaultParagraphFont"/>
+    <w:link w:val="CommentText"/>
     <w:uiPriority w:val="99"/>
     <w:semiHidden/>
   </w:style>
-  <w:style w:type="character" w:styleId="Jegyzethivatkozs">
+  <w:style w:type="character" w:styleId="CommentReference">
     <w:name w:val="annotation reference"/>
-    <w:basedOn w:val="Bekezdsalapbettpusa"/>
+    <w:basedOn w:val="DefaultParagraphFont"/>
     <w:uiPriority w:val="99"/>
     <w:semiHidden/>
     <w:unhideWhenUsed/>
@@ -3297,10 +3360,10 @@
       <w:szCs w:val="18"/>
     </w:rPr>
   </w:style>
-  <w:style w:type="paragraph" w:styleId="Buborkszveg">
+  <w:style w:type="paragraph" w:styleId="BalloonText">
     <w:name w:val="Balloon Text"/>
-    <w:basedOn w:val="Norml"/>
-    <w:link w:val="BuborkszvegChar"/>
+    <w:basedOn w:val="Normal"/>
+    <w:link w:val="BalloonTextChar"/>
     <w:uiPriority w:val="99"/>
     <w:semiHidden/>
     <w:unhideWhenUsed/>
@@ -3314,10 +3377,10 @@
       <w:szCs w:val="18"/>
     </w:rPr>
   </w:style>
-  <w:style w:type="character" w:customStyle="1" w:styleId="BuborkszvegChar">
-    <w:name w:val="Buborékszöveg Char"/>
-    <w:basedOn w:val="Bekezdsalapbettpusa"/>
-    <w:link w:val="Buborkszveg"/>
+  <w:style w:type="character" w:customStyle="1" w:styleId="BalloonTextChar">
+    <w:name w:val="Balloon Text Char"/>
+    <w:basedOn w:val="DefaultParagraphFont"/>
+    <w:link w:val="BalloonText"/>
     <w:uiPriority w:val="99"/>
     <w:semiHidden/>
     <w:rsid w:val="001F7183"/>

</xml_diff>